<commit_message>
Name change in acknowledgments
</commit_message>
<xml_diff>
--- a/MS/JEB/Rev_1/Energetics_Sex-reversal_2023_Clean.docx
+++ b/MS/JEB/Rev_1/Energetics_Sex-reversal_2023_Clean.docx
@@ -1420,27 +1420,6 @@
           </w:r>
         </w:sdtContent>
       </w:sdt>
-      <w:sdt>
-        <w:sdtPr>
-          <w:rPr>
-            <w:color w:val="000000"/>
-          </w:rPr>
-          <w:tag w:val="MENDELEY_CITATION_v3_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"/>
-          <w:id w:val="-343008215"/>
-          <w:placeholder>
-            <w:docPart w:val="E19BFF3C14FDE4498EA72B3CCF3DB7E4"/>
-          </w:placeholder>
-          <w:showingPlcHdr/>
-        </w:sdtPr>
-        <w:sdtContent>
-          <w:r>
-            <w:rPr>
-              <w:rStyle w:val="PlaceholderText"/>
-            </w:rPr>
-            <w:t>Click or tap here to enter text.</w:t>
-          </w:r>
-        </w:sdtContent>
-      </w:sdt>
       <w:r>
         <w:rPr>
           <w:color w:val="000000"/>
@@ -1695,21 +1674,7 @@
             <w:rPr>
               <w:color w:val="000000"/>
             </w:rPr>
-            <w:t xml:space="preserve">(Holleley et al., 2015; Quinn et al., 2009; </w:t>
-          </w:r>
-          <w:proofErr w:type="spellStart"/>
-          <w:r>
-            <w:rPr>
-              <w:color w:val="000000"/>
-            </w:rPr>
-            <w:t>Radder</w:t>
-          </w:r>
-          <w:proofErr w:type="spellEnd"/>
-          <w:r>
-            <w:rPr>
-              <w:color w:val="000000"/>
-            </w:rPr>
-            <w:t xml:space="preserve"> et al., 2009)</w:t>
+            <w:t>(Holleley et al., 2015; Quinn et al., 2009; Radder et al., 2009)</w:t>
           </w:r>
         </w:sdtContent>
       </w:sdt>
@@ -1941,35 +1906,7 @@
             <w:rPr>
               <w:color w:val="000000"/>
             </w:rPr>
-            <w:t>(</w:t>
-          </w:r>
-          <w:proofErr w:type="spellStart"/>
-          <w:r>
-            <w:rPr>
-              <w:color w:val="000000"/>
-            </w:rPr>
-            <w:t>Bókony</w:t>
-          </w:r>
-          <w:proofErr w:type="spellEnd"/>
-          <w:r>
-            <w:rPr>
-              <w:color w:val="000000"/>
-            </w:rPr>
-            <w:t xml:space="preserve"> et al., 2021; Castelli et al., 2021; </w:t>
-          </w:r>
-          <w:proofErr w:type="spellStart"/>
-          <w:r>
-            <w:rPr>
-              <w:color w:val="000000"/>
-            </w:rPr>
-            <w:t>Mikó</w:t>
-          </w:r>
-          <w:proofErr w:type="spellEnd"/>
-          <w:r>
-            <w:rPr>
-              <w:color w:val="000000"/>
-            </w:rPr>
-            <w:t xml:space="preserve"> et al., 2021; Wild et al., 2022)</w:t>
+            <w:t>(Bókony et al., 2021; Castelli et al., 2021; Mikó et al., 2021; Wild et al., 2022)</w:t>
           </w:r>
         </w:sdtContent>
       </w:sdt>
@@ -2419,49 +2356,7 @@
             <w:rPr>
               <w:color w:val="000000"/>
             </w:rPr>
-            <w:t>(</w:t>
-          </w:r>
-          <w:proofErr w:type="spellStart"/>
-          <w:r>
-            <w:rPr>
-              <w:color w:val="000000"/>
-            </w:rPr>
-            <w:t>Arnqvist</w:t>
-          </w:r>
-          <w:proofErr w:type="spellEnd"/>
-          <w:r>
-            <w:rPr>
-              <w:color w:val="000000"/>
-            </w:rPr>
-            <w:t xml:space="preserve"> et al., 2022; </w:t>
-          </w:r>
-          <w:proofErr w:type="spellStart"/>
-          <w:r>
-            <w:rPr>
-              <w:color w:val="000000"/>
-            </w:rPr>
-            <w:t>Boratyński</w:t>
-          </w:r>
-          <w:proofErr w:type="spellEnd"/>
-          <w:r>
-            <w:rPr>
-              <w:color w:val="000000"/>
-            </w:rPr>
-            <w:t xml:space="preserve"> et al., 2010; Codding et al., 2011; </w:t>
-          </w:r>
-          <w:proofErr w:type="spellStart"/>
-          <w:r>
-            <w:rPr>
-              <w:color w:val="000000"/>
-            </w:rPr>
-            <w:t>Geffroy</w:t>
-          </w:r>
-          <w:proofErr w:type="spellEnd"/>
-          <w:r>
-            <w:rPr>
-              <w:color w:val="000000"/>
-            </w:rPr>
-            <w:t>, 2022)</w:t>
+            <w:t>(Arnqvist et al., 2022; Boratyński et al., 2010; Codding et al., 2011; Geffroy, 2022)</w:t>
           </w:r>
         </w:sdtContent>
       </w:sdt>
@@ -3496,35 +3391,7 @@
             <w:rPr>
               <w:color w:val="000000"/>
             </w:rPr>
-            <w:t xml:space="preserve">(Cox et al., 2017; Eyer et al., 2019; </w:t>
-          </w:r>
-          <w:proofErr w:type="spellStart"/>
-          <w:r>
-            <w:rPr>
-              <w:color w:val="000000"/>
-            </w:rPr>
-            <w:t>Lipinska</w:t>
-          </w:r>
-          <w:proofErr w:type="spellEnd"/>
-          <w:r>
-            <w:rPr>
-              <w:color w:val="000000"/>
-            </w:rPr>
-            <w:t xml:space="preserve"> et al., 2015; van </w:t>
-          </w:r>
-          <w:proofErr w:type="spellStart"/>
-          <w:r>
-            <w:rPr>
-              <w:color w:val="000000"/>
-            </w:rPr>
-            <w:t>Doorn</w:t>
-          </w:r>
-          <w:proofErr w:type="spellEnd"/>
-          <w:r>
-            <w:rPr>
-              <w:color w:val="000000"/>
-            </w:rPr>
-            <w:t xml:space="preserve"> and Kirkpatrick, 2010)</w:t>
+            <w:t>(Cox et al., 2017; Eyer et al., 2019; Lipinska et al., 2015; van Doorn and Kirkpatrick, 2010)</w:t>
           </w:r>
         </w:sdtContent>
       </w:sdt>
@@ -3783,35 +3650,7 @@
             <w:rPr>
               <w:color w:val="000000"/>
             </w:rPr>
-            <w:t>(</w:t>
-          </w:r>
-          <w:proofErr w:type="spellStart"/>
-          <w:r>
-            <w:rPr>
-              <w:color w:val="000000"/>
-            </w:rPr>
-            <w:t>Geffroy</w:t>
-          </w:r>
-          <w:proofErr w:type="spellEnd"/>
-          <w:r>
-            <w:rPr>
-              <w:color w:val="000000"/>
-            </w:rPr>
-            <w:t xml:space="preserve">, 2022; </w:t>
-          </w:r>
-          <w:proofErr w:type="spellStart"/>
-          <w:r>
-            <w:rPr>
-              <w:color w:val="000000"/>
-            </w:rPr>
-            <w:t>Somjee</w:t>
-          </w:r>
-          <w:proofErr w:type="spellEnd"/>
-          <w:r>
-            <w:rPr>
-              <w:color w:val="000000"/>
-            </w:rPr>
-            <w:t xml:space="preserve"> et al., 2022)</w:t>
+            <w:t>(Geffroy, 2022; Somjee et al., 2022)</w:t>
           </w:r>
         </w:sdtContent>
       </w:sdt>
@@ -4003,21 +3842,7 @@
         <w:rPr>
           <w:color w:val="000000" w:themeColor="text1"/>
         </w:rPr>
-        <w:t xml:space="preserve">(Mount </w:t>
-      </w:r>
-      <w:proofErr w:type="spellStart"/>
-      <w:r>
-        <w:rPr>
-          <w:color w:val="000000" w:themeColor="text1"/>
-        </w:rPr>
-        <w:t>Ginini</w:t>
-      </w:r>
-      <w:proofErr w:type="spellEnd"/>
-      <w:r>
-        <w:rPr>
-          <w:color w:val="000000" w:themeColor="text1"/>
-        </w:rPr>
-        <w:t xml:space="preserve"> </w:t>
+        <w:t xml:space="preserve">(Mount Ginini </w:t>
       </w:r>
       <w:r>
         <w:rPr>
@@ -4029,21 +3854,7 @@
         <w:rPr>
           <w:color w:val="000000" w:themeColor="text1"/>
         </w:rPr>
-        <w:t xml:space="preserve"> 1640 m </w:t>
-      </w:r>
-      <w:proofErr w:type="spellStart"/>
-      <w:r>
-        <w:rPr>
-          <w:color w:val="000000" w:themeColor="text1"/>
-        </w:rPr>
-        <w:t>a.s.l</w:t>
-      </w:r>
-      <w:proofErr w:type="spellEnd"/>
-      <w:r>
-        <w:rPr>
-          <w:color w:val="000000" w:themeColor="text1"/>
-        </w:rPr>
-        <w:t xml:space="preserve">., 35°31’29.6“S 148°46’58.7”E; Piccadilly Circus </w:t>
+        <w:t xml:space="preserve"> 1640 m a.s.l., 35°31’29.6“S 148°46’58.7”E; Piccadilly Circus </w:t>
       </w:r>
       <w:r>
         <w:rPr>
@@ -4055,21 +3866,7 @@
         <w:rPr>
           <w:color w:val="000000" w:themeColor="text1"/>
         </w:rPr>
-        <w:t xml:space="preserve"> 1240 m </w:t>
-      </w:r>
-      <w:proofErr w:type="spellStart"/>
-      <w:r>
-        <w:rPr>
-          <w:color w:val="000000" w:themeColor="text1"/>
-        </w:rPr>
-        <w:t>a.s.l</w:t>
-      </w:r>
-      <w:proofErr w:type="spellEnd"/>
-      <w:r>
-        <w:rPr>
-          <w:color w:val="000000" w:themeColor="text1"/>
-        </w:rPr>
-        <w:t xml:space="preserve">., 35°21’42.0“S 148°48’12.5”E). </w:t>
+        <w:t xml:space="preserve"> 1240 m a.s.l., 35°21’42.0“S 148°48’12.5”E). </w:t>
       </w:r>
       <w:r>
         <w:rPr>
@@ -4209,21 +4006,7 @@
         <w:rPr>
           <w:color w:val="000000" w:themeColor="text1"/>
         </w:rPr>
-        <w:t xml:space="preserve">(Mount </w:t>
-      </w:r>
-      <w:proofErr w:type="spellStart"/>
-      <w:r>
-        <w:rPr>
-          <w:color w:val="000000" w:themeColor="text1"/>
-        </w:rPr>
-        <w:t>Ginini</w:t>
-      </w:r>
-      <w:proofErr w:type="spellEnd"/>
-      <w:r>
-        <w:rPr>
-          <w:color w:val="000000" w:themeColor="text1"/>
-        </w:rPr>
-        <w:t xml:space="preserve"> </w:t>
+        <w:t xml:space="preserve">(Mount Ginini </w:t>
       </w:r>
       <w:r>
         <w:rPr>
@@ -4531,19 +4314,11 @@
         </w:rPr>
         <w:t>(</w:t>
       </w:r>
-      <w:proofErr w:type="spellStart"/>
-      <w:r>
-        <w:rPr>
-          <w:color w:val="000000" w:themeColor="text1"/>
-        </w:rPr>
-        <w:t>LabWit</w:t>
-      </w:r>
-      <w:proofErr w:type="spellEnd"/>
-      <w:r>
-        <w:rPr>
-          <w:color w:val="000000" w:themeColor="text1"/>
-        </w:rPr>
-        <w:t>, ZXSDR1090</w:t>
+      <w:r>
+        <w:rPr>
+          <w:color w:val="000000" w:themeColor="text1"/>
+        </w:rPr>
+        <w:t>LabWit, ZXSDR1090</w:t>
       </w:r>
       <w:r>
         <w:rPr>
@@ -4739,21 +4514,7 @@
             <w:rPr>
               <w:color w:val="000000"/>
             </w:rPr>
-            <w:t>(</w:t>
-          </w:r>
-          <w:proofErr w:type="spellStart"/>
-          <w:r>
-            <w:rPr>
-              <w:color w:val="000000"/>
-            </w:rPr>
-            <w:t>Harolow</w:t>
-          </w:r>
-          <w:proofErr w:type="spellEnd"/>
-          <w:r>
-            <w:rPr>
-              <w:color w:val="000000"/>
-            </w:rPr>
-            <w:t>, 1996)</w:t>
+            <w:t>(Harolow, 1996)</w:t>
           </w:r>
         </w:sdtContent>
       </w:sdt>
@@ -5170,19 +4931,11 @@
         </w:rPr>
         <w:t>were randomly allocated to either 28°C (n= 43; no sex-reversal expected) or 34°C (n = 53; reversal of 50% of ZZ genotypes expected) in temperature-controlled incubators (</w:t>
       </w:r>
-      <w:proofErr w:type="spellStart"/>
-      <w:r>
-        <w:rPr>
-          <w:color w:val="000000" w:themeColor="text1"/>
-        </w:rPr>
-        <w:t>LabWit</w:t>
-      </w:r>
-      <w:proofErr w:type="spellEnd"/>
-      <w:r>
-        <w:rPr>
-          <w:color w:val="000000" w:themeColor="text1"/>
-        </w:rPr>
-        <w:t>, ZXSDR1090</w:t>
+      <w:r>
+        <w:rPr>
+          <w:color w:val="000000" w:themeColor="text1"/>
+        </w:rPr>
+        <w:t>LabWit, ZXSDR1090</w:t>
       </w:r>
       <w:r>
         <w:rPr>
@@ -5535,35 +5288,7 @@
         <w:rPr>
           <w:color w:val="000000" w:themeColor="text1"/>
         </w:rPr>
-        <w:t xml:space="preserve">. DNA was extracted from tissue samples. DNA purity was determined using a </w:t>
-      </w:r>
-      <w:proofErr w:type="spellStart"/>
-      <w:r>
-        <w:rPr>
-          <w:color w:val="000000" w:themeColor="text1"/>
-        </w:rPr>
-        <w:t>NanoDrop</w:t>
-      </w:r>
-      <w:proofErr w:type="spellEnd"/>
-      <w:r>
-        <w:rPr>
-          <w:color w:val="000000" w:themeColor="text1"/>
-        </w:rPr>
-        <w:t xml:space="preserve"> 1000 spectrophotometer (</w:t>
-      </w:r>
-      <w:proofErr w:type="spellStart"/>
-      <w:r>
-        <w:rPr>
-          <w:color w:val="000000" w:themeColor="text1"/>
-        </w:rPr>
-        <w:t>NanoDrop</w:t>
-      </w:r>
-      <w:proofErr w:type="spellEnd"/>
-      <w:r>
-        <w:rPr>
-          <w:color w:val="000000" w:themeColor="text1"/>
-        </w:rPr>
-        <w:t xml:space="preserve"> Technologies Inc., Wilmington, DE, USA) and quantified using the Qubit 2.0 Fluorometric Quantitation (Invitrogen, Life technologies, Sydney, N.S.W., Australia). </w:t>
+        <w:t xml:space="preserve">. DNA was extracted from tissue samples. DNA purity was determined using a NanoDrop 1000 spectrophotometer (NanoDrop Technologies Inc., Wilmington, DE, USA) and quantified using the Qubit 2.0 Fluorometric Quantitation (Invitrogen, Life technologies, Sydney, N.S.W., Australia). </w:t>
       </w:r>
       <w:r>
         <w:rPr>
@@ -6461,21 +6186,7 @@
         <w:rPr>
           <w:color w:val="000000" w:themeColor="text1"/>
         </w:rPr>
-        <w:t>using a digital sale (Ohaus SP-202) before and after being placed in the respirometry chamber. Two incubators (</w:t>
-      </w:r>
-      <w:proofErr w:type="spellStart"/>
-      <w:r>
-        <w:rPr>
-          <w:color w:val="000000" w:themeColor="text1"/>
-        </w:rPr>
-        <w:t>LabWit</w:t>
-      </w:r>
-      <w:proofErr w:type="spellEnd"/>
-      <w:r>
-        <w:rPr>
-          <w:color w:val="000000" w:themeColor="text1"/>
-        </w:rPr>
-        <w:t xml:space="preserve">, ZXSDR1090) were used to control the </w:t>
+        <w:t xml:space="preserve">using a digital sale (Ohaus SP-202) before and after being placed in the respirometry chamber. Two incubators (LabWit, ZXSDR1090) were used to control the </w:t>
       </w:r>
       <w:r>
         <w:rPr>
@@ -6896,35 +6607,7 @@
         <w:rPr>
           <w:color w:val="000000" w:themeColor="text1"/>
         </w:rPr>
-        <w:t xml:space="preserve"> was identified using the R package “</w:t>
-      </w:r>
-      <w:proofErr w:type="spellStart"/>
-      <w:r>
-        <w:rPr>
-          <w:color w:val="000000" w:themeColor="text1"/>
-        </w:rPr>
-        <w:t>metabR</w:t>
-      </w:r>
-      <w:proofErr w:type="spellEnd"/>
-      <w:r>
-        <w:rPr>
-          <w:color w:val="000000" w:themeColor="text1"/>
-        </w:rPr>
-        <w:t>” (github.com/daniel1noble/</w:t>
-      </w:r>
-      <w:proofErr w:type="spellStart"/>
-      <w:r>
-        <w:rPr>
-          <w:color w:val="000000" w:themeColor="text1"/>
-        </w:rPr>
-        <w:t>metabR</w:t>
-      </w:r>
-      <w:proofErr w:type="spellEnd"/>
-      <w:r>
-        <w:rPr>
-          <w:color w:val="000000" w:themeColor="text1"/>
-        </w:rPr>
-        <w:t xml:space="preserve">) and </w:t>
+        <w:t xml:space="preserve"> was identified using the R package “metabR” (github.com/daniel1noble/metabR) and </w:t>
       </w:r>
       <w:r>
         <w:rPr>
@@ -7021,19 +6704,11 @@
           </w:placeholder>
         </w:sdtPr>
         <w:sdtContent>
-          <w:proofErr w:type="spellStart"/>
           <w:r>
             <w:rPr>
               <w:color w:val="000000"/>
             </w:rPr>
-            <w:t>Lighton</w:t>
-          </w:r>
-          <w:proofErr w:type="spellEnd"/>
-          <w:r>
-            <w:rPr>
-              <w:color w:val="000000"/>
-            </w:rPr>
-            <w:t>, 2008)</w:t>
+            <w:t>Lighton, 2008)</w:t>
           </w:r>
         </w:sdtContent>
       </w:sdt>
@@ -7422,7 +7097,6 @@
         </w:rPr>
         <w:t xml:space="preserve">: 251.33 mL); </w:t>
       </w:r>
-      <w:proofErr w:type="spellStart"/>
       <w:r>
         <w:rPr>
           <w:color w:val="000000" w:themeColor="text1"/>
@@ -7436,7 +7110,6 @@
         </w:rPr>
         <w:t>lizard</w:t>
       </w:r>
-      <w:proofErr w:type="spellEnd"/>
       <w:r>
         <w:rPr>
           <w:color w:val="000000" w:themeColor="text1"/>
@@ -7843,21 +7516,7 @@
             <w:rPr>
               <w:color w:val="000000"/>
             </w:rPr>
-            <w:t>(</w:t>
-          </w:r>
-          <w:proofErr w:type="spellStart"/>
-          <w:r>
-            <w:rPr>
-              <w:color w:val="000000"/>
-            </w:rPr>
-            <w:t>Bürkner</w:t>
-          </w:r>
-          <w:proofErr w:type="spellEnd"/>
-          <w:r>
-            <w:rPr>
-              <w:color w:val="000000"/>
-            </w:rPr>
-            <w:t>, 2017)</w:t>
+            <w:t>(Bürkner, 2017)</w:t>
           </w:r>
         </w:sdtContent>
       </w:sdt>
@@ -9238,7 +8897,6 @@
         </w:rPr>
         <w:t xml:space="preserve">) for measurement </w:t>
       </w:r>
-      <w:proofErr w:type="spellStart"/>
       <w:r>
         <w:rPr>
           <w:i/>
@@ -9247,26 +8905,11 @@
         </w:rPr>
         <w:t>i</w:t>
       </w:r>
-      <w:proofErr w:type="spellEnd"/>
-      <w:r>
-        <w:rPr>
-          <w:color w:val="000000" w:themeColor="text1"/>
-        </w:rPr>
-        <w:t xml:space="preserve"> (</w:t>
-      </w:r>
-      <w:proofErr w:type="spellStart"/>
-      <w:r>
-        <w:rPr>
-          <w:color w:val="000000" w:themeColor="text1"/>
-        </w:rPr>
-        <w:t>i</w:t>
-      </w:r>
-      <w:proofErr w:type="spellEnd"/>
-      <w:r>
-        <w:rPr>
-          <w:color w:val="000000" w:themeColor="text1"/>
-        </w:rPr>
-        <w:t xml:space="preserve"> = 1 to </w:t>
+      <w:r>
+        <w:rPr>
+          <w:color w:val="000000" w:themeColor="text1"/>
+        </w:rPr>
+        <w:t xml:space="preserve"> (i = 1 to </w:t>
       </w:r>
       <m:oMath>
         <m:sSub>
@@ -10874,21 +10517,7 @@
         <w:rPr>
           <w:color w:val="000000" w:themeColor="text1"/>
         </w:rPr>
-        <w:t xml:space="preserve">(mass or </w:t>
-      </w:r>
-      <w:proofErr w:type="spellStart"/>
-      <w:r>
-        <w:rPr>
-          <w:color w:val="000000" w:themeColor="text1"/>
-        </w:rPr>
-        <w:t>svl</w:t>
-      </w:r>
-      <w:proofErr w:type="spellEnd"/>
-      <w:r>
-        <w:rPr>
-          <w:color w:val="000000" w:themeColor="text1"/>
-        </w:rPr>
-        <w:t>) across sex class</w:t>
+        <w:t>(mass or svl) across sex class</w:t>
       </w:r>
       <w:r>
         <w:rPr>
@@ -11086,21 +10715,7 @@
         <w:rPr>
           <w:color w:val="000000" w:themeColor="text1"/>
         </w:rPr>
-        <w:t xml:space="preserve">parameter estimates were considered statistically significant when the 95% CIs did not include 0, and the </w:t>
-      </w:r>
-      <w:proofErr w:type="spellStart"/>
-      <w:r>
-        <w:rPr>
-          <w:color w:val="000000" w:themeColor="text1"/>
-        </w:rPr>
-        <w:t>pMCMC</w:t>
-      </w:r>
-      <w:proofErr w:type="spellEnd"/>
-      <w:r>
-        <w:rPr>
-          <w:color w:val="000000" w:themeColor="text1"/>
-        </w:rPr>
-        <w:t xml:space="preserve"> values</w:t>
+        <w:t>parameter estimates were considered statistically significant when the 95% CIs did not include 0, and the pMCMC values</w:t>
       </w:r>
       <w:r>
         <w:rPr>
@@ -11440,25 +11055,7 @@
           <w:shd w:val="clear" w:color="auto" w:fill="FFFFFF"/>
           <w:lang w:val="en-US"/>
         </w:rPr>
-        <w:t xml:space="preserve">× </w:t>
-      </w:r>
-      <w:proofErr w:type="spellStart"/>
-      <w:r>
-        <w:rPr>
-          <w:color w:val="000000" w:themeColor="text1"/>
-          <w:shd w:val="clear" w:color="auto" w:fill="FFFFFF"/>
-          <w:lang w:val="en-US"/>
-        </w:rPr>
-        <w:t>logmass</w:t>
-      </w:r>
-      <w:proofErr w:type="spellEnd"/>
-      <w:r>
-        <w:rPr>
-          <w:color w:val="000000" w:themeColor="text1"/>
-          <w:shd w:val="clear" w:color="auto" w:fill="FFFFFF"/>
-          <w:lang w:val="en-US"/>
-        </w:rPr>
-        <w:t xml:space="preserve"> </w:t>
+        <w:t xml:space="preserve">× logmass </w:t>
       </w:r>
       <w:r>
         <w:rPr>
@@ -11573,25 +11170,7 @@
           <w:shd w:val="clear" w:color="auto" w:fill="FFFFFF"/>
           <w:lang w:val="en-US"/>
         </w:rPr>
-        <w:t xml:space="preserve"> XX; </w:t>
-      </w:r>
-      <w:proofErr w:type="spellStart"/>
-      <w:r>
-        <w:rPr>
-          <w:color w:val="000000" w:themeColor="text1"/>
-          <w:shd w:val="clear" w:color="auto" w:fill="FFFFFF"/>
-          <w:lang w:val="en-US"/>
-        </w:rPr>
-        <w:t>pMCMC</w:t>
-      </w:r>
-      <w:proofErr w:type="spellEnd"/>
-      <w:r>
-        <w:rPr>
-          <w:color w:val="000000" w:themeColor="text1"/>
-          <w:shd w:val="clear" w:color="auto" w:fill="FFFFFF"/>
-          <w:lang w:val="en-US"/>
-        </w:rPr>
-        <w:t xml:space="preserve"> = 0.33; Table </w:t>
+        <w:t xml:space="preserve"> XX; pMCMC = 0.33; Table </w:t>
       </w:r>
       <w:r>
         <w:rPr>
@@ -11648,25 +11227,7 @@
           <w:shd w:val="clear" w:color="auto" w:fill="FFFFFF"/>
           <w:lang w:val="en-US"/>
         </w:rPr>
-        <w:t xml:space="preserve"> </w:t>
-      </w:r>
-      <w:proofErr w:type="spellStart"/>
-      <w:r>
-        <w:rPr>
-          <w:color w:val="000000" w:themeColor="text1"/>
-          <w:shd w:val="clear" w:color="auto" w:fill="FFFFFF"/>
-          <w:lang w:val="en-US"/>
-        </w:rPr>
-        <w:t>pMCMC</w:t>
-      </w:r>
-      <w:proofErr w:type="spellEnd"/>
-      <w:r>
-        <w:rPr>
-          <w:color w:val="000000" w:themeColor="text1"/>
-          <w:shd w:val="clear" w:color="auto" w:fill="FFFFFF"/>
-          <w:lang w:val="en-US"/>
-        </w:rPr>
-        <w:t xml:space="preserve"> &lt; 0.01</w:t>
+        <w:t xml:space="preserve"> pMCMC &lt; 0.01</w:t>
       </w:r>
       <w:r>
         <w:rPr>
@@ -11731,25 +11292,7 @@
           <w:shd w:val="clear" w:color="auto" w:fill="FFFFFF"/>
           <w:lang w:val="en-GB"/>
         </w:rPr>
-        <w:t xml:space="preserve">scaling relationship between </w:t>
-      </w:r>
-      <w:proofErr w:type="spellStart"/>
-      <w:r>
-        <w:rPr>
-          <w:color w:val="000000" w:themeColor="text1"/>
-          <w:shd w:val="clear" w:color="auto" w:fill="FFFFFF"/>
-          <w:lang w:val="en-GB"/>
-        </w:rPr>
-        <w:t>logmass</w:t>
-      </w:r>
-      <w:proofErr w:type="spellEnd"/>
-      <w:r>
-        <w:rPr>
-          <w:color w:val="000000" w:themeColor="text1"/>
-          <w:shd w:val="clear" w:color="auto" w:fill="FFFFFF"/>
-          <w:lang w:val="en-GB"/>
-        </w:rPr>
-        <w:t xml:space="preserve"> and metabolism change</w:t>
+        <w:t>scaling relationship between logmass and metabolism change</w:t>
       </w:r>
       <w:r>
         <w:rPr>
@@ -12069,25 +11612,7 @@
           <w:shd w:val="clear" w:color="auto" w:fill="FFFFFF"/>
           <w:lang w:val="en-US"/>
         </w:rPr>
-        <w:t xml:space="preserve">× </w:t>
-      </w:r>
-      <w:proofErr w:type="spellStart"/>
-      <w:r>
-        <w:rPr>
-          <w:color w:val="000000" w:themeColor="text1"/>
-          <w:shd w:val="clear" w:color="auto" w:fill="FFFFFF"/>
-          <w:lang w:val="en-US"/>
-        </w:rPr>
-        <w:t>logmass</w:t>
-      </w:r>
-      <w:proofErr w:type="spellEnd"/>
-      <w:r>
-        <w:rPr>
-          <w:color w:val="000000" w:themeColor="text1"/>
-          <w:shd w:val="clear" w:color="auto" w:fill="FFFFFF"/>
-          <w:lang w:val="en-US"/>
-        </w:rPr>
-        <w:t xml:space="preserve"> - </w:t>
+        <w:t xml:space="preserve">× logmass - </w:t>
       </w:r>
       <w:r>
         <w:rPr>
@@ -12179,25 +11704,7 @@
           <w:shd w:val="clear" w:color="auto" w:fill="FFFFFF"/>
           <w:lang w:val="en-US"/>
         </w:rPr>
-        <w:t xml:space="preserve"> ZZ; </w:t>
-      </w:r>
-      <w:proofErr w:type="spellStart"/>
-      <w:r>
-        <w:rPr>
-          <w:color w:val="000000" w:themeColor="text1"/>
-          <w:shd w:val="clear" w:color="auto" w:fill="FFFFFF"/>
-          <w:lang w:val="en-US"/>
-        </w:rPr>
-        <w:t>pMCMC</w:t>
-      </w:r>
-      <w:proofErr w:type="spellEnd"/>
-      <w:r>
-        <w:rPr>
-          <w:color w:val="000000" w:themeColor="text1"/>
-          <w:shd w:val="clear" w:color="auto" w:fill="FFFFFF"/>
-          <w:lang w:val="en-US"/>
-        </w:rPr>
-        <w:t xml:space="preserve"> &lt; 0.01), but lower than their phenotypic counterparts (female ZW - female</w:t>
+        <w:t xml:space="preserve"> ZZ; pMCMC &lt; 0.01), but lower than their phenotypic counterparts (female ZW - female</w:t>
       </w:r>
       <w:r>
         <w:rPr>
@@ -12214,25 +11721,7 @@
           <w:shd w:val="clear" w:color="auto" w:fill="FFFFFF"/>
           <w:lang w:val="en-US"/>
         </w:rPr>
-        <w:t xml:space="preserve"> ZZ; </w:t>
-      </w:r>
-      <w:proofErr w:type="spellStart"/>
-      <w:r>
-        <w:rPr>
-          <w:color w:val="000000" w:themeColor="text1"/>
-          <w:shd w:val="clear" w:color="auto" w:fill="FFFFFF"/>
-          <w:lang w:val="en-US"/>
-        </w:rPr>
-        <w:t>pMCMC</w:t>
-      </w:r>
-      <w:proofErr w:type="spellEnd"/>
-      <w:r>
-        <w:rPr>
-          <w:color w:val="000000" w:themeColor="text1"/>
-          <w:shd w:val="clear" w:color="auto" w:fill="FFFFFF"/>
-          <w:lang w:val="en-US"/>
-        </w:rPr>
-        <w:t xml:space="preserve"> = 0.04; Table 3). The mass scaling relationship of metabolism</w:t>
+        <w:t xml:space="preserve"> ZZ; pMCMC = 0.04; Table 3). The mass scaling relationship of metabolism</w:t>
       </w:r>
       <w:r>
         <w:rPr>
@@ -12281,25 +11770,7 @@
           <w:shd w:val="clear" w:color="auto" w:fill="FFFFFF"/>
           <w:lang w:val="en-US"/>
         </w:rPr>
-        <w:t xml:space="preserve">was more like </w:t>
-      </w:r>
-      <w:proofErr w:type="spellStart"/>
-      <w:r>
-        <w:rPr>
-          <w:color w:val="000000" w:themeColor="text1"/>
-          <w:shd w:val="clear" w:color="auto" w:fill="FFFFFF"/>
-          <w:lang w:val="en-US"/>
-        </w:rPr>
-        <w:t>ZZmales</w:t>
-      </w:r>
-      <w:proofErr w:type="spellEnd"/>
-      <w:r>
-        <w:rPr>
-          <w:color w:val="000000" w:themeColor="text1"/>
-          <w:shd w:val="clear" w:color="auto" w:fill="FFFFFF"/>
-          <w:lang w:val="en-US"/>
-        </w:rPr>
-        <w:t xml:space="preserve"> than ZW females (Fig. 2D</w:t>
+        <w:t>was more like ZZmales than ZW females (Fig. 2D</w:t>
       </w:r>
       <w:r>
         <w:rPr>
@@ -13370,21 +12841,12 @@
             </w:rPr>
             <w:t xml:space="preserve">(Cox et al., 2017; Kelly et al., 2018; van </w:t>
           </w:r>
-          <w:proofErr w:type="spellStart"/>
           <w:r>
             <w:rPr>
               <w:color w:val="000000"/>
               <w:shd w:val="clear" w:color="auto" w:fill="FFFFFF"/>
             </w:rPr>
-            <w:t>Doorn</w:t>
-          </w:r>
-          <w:proofErr w:type="spellEnd"/>
-          <w:r>
-            <w:rPr>
-              <w:color w:val="000000"/>
-              <w:shd w:val="clear" w:color="auto" w:fill="FFFFFF"/>
-            </w:rPr>
-            <w:t xml:space="preserve"> and Kirkpatrick, 2010)</w:t>
+            <w:t>Doorn and Kirkpatrick, 2010)</w:t>
           </w:r>
         </w:sdtContent>
       </w:sdt>
@@ -13643,21 +13105,7 @@
         <w:rPr>
           <w:color w:val="000000" w:themeColor="text1"/>
         </w:rPr>
-        <w:t xml:space="preserve"> (</w:t>
-      </w:r>
-      <w:proofErr w:type="spellStart"/>
-      <w:r>
-        <w:rPr>
-          <w:color w:val="000000" w:themeColor="text1"/>
-        </w:rPr>
-        <w:t>DuRant</w:t>
-      </w:r>
-      <w:proofErr w:type="spellEnd"/>
-      <w:r>
-        <w:rPr>
-          <w:color w:val="000000" w:themeColor="text1"/>
-        </w:rPr>
-        <w:t xml:space="preserve"> et al., 2008</w:t>
+        <w:t xml:space="preserve"> (DuRant et al., 2008</w:t>
       </w:r>
       <w:r>
         <w:rPr>
@@ -13683,19 +13131,11 @@
         </w:rPr>
         <w:t xml:space="preserve"> </w:t>
       </w:r>
-      <w:proofErr w:type="spellStart"/>
-      <w:r>
-        <w:rPr>
-          <w:color w:val="000000" w:themeColor="text1"/>
-        </w:rPr>
-        <w:t>Meylan</w:t>
-      </w:r>
-      <w:proofErr w:type="spellEnd"/>
-      <w:r>
-        <w:rPr>
-          <w:color w:val="000000" w:themeColor="text1"/>
-        </w:rPr>
-        <w:t xml:space="preserve"> et al., 2010</w:t>
+      <w:r>
+        <w:rPr>
+          <w:color w:val="000000" w:themeColor="text1"/>
+        </w:rPr>
+        <w:t>Meylan et al., 2010</w:t>
       </w:r>
       <w:r>
         <w:rPr>
@@ -13879,19 +13319,11 @@
         </w:rPr>
         <w:t xml:space="preserve"> </w:t>
       </w:r>
-      <w:proofErr w:type="spellStart"/>
       <w:r>
         <w:rPr>
           <w:color w:val="000000"/>
         </w:rPr>
-        <w:t>Lovern</w:t>
-      </w:r>
-      <w:proofErr w:type="spellEnd"/>
-      <w:r>
-        <w:rPr>
-          <w:color w:val="000000"/>
-        </w:rPr>
-        <w:t xml:space="preserve"> et al., 2001</w:t>
+        <w:t>Lovern et al., 2001</w:t>
       </w:r>
       <w:r>
         <w:rPr>
@@ -14135,19 +13567,11 @@
             </w:rPr>
             <w:t xml:space="preserve">Ferguson and Fox, 1984; </w:t>
           </w:r>
-          <w:proofErr w:type="spellStart"/>
           <w:r>
             <w:rPr>
               <w:color w:val="000000"/>
             </w:rPr>
-            <w:t>Sinervo</w:t>
-          </w:r>
-          <w:proofErr w:type="spellEnd"/>
-          <w:r>
-            <w:rPr>
-              <w:color w:val="000000"/>
-            </w:rPr>
-            <w:t xml:space="preserve"> et al.</w:t>
+            <w:t>Sinervo et al.</w:t>
           </w:r>
           <w:r>
             <w:rPr>
@@ -14667,61 +14091,210 @@
         </w:rPr>
         <w:t>One simple explanation for this finding is that t</w:t>
       </w:r>
-      <w:proofErr w:type="spellStart"/>
       <w:r>
         <w:rPr>
           <w:color w:val="000000" w:themeColor="text1"/>
           <w:lang w:val="en-GB"/>
         </w:rPr>
-        <w:t>raits</w:t>
-      </w:r>
-      <w:proofErr w:type="spellEnd"/>
+        <w:t xml:space="preserve">raits linked to metabolism are of little </w:t>
+      </w:r>
       <w:r>
         <w:rPr>
           <w:color w:val="000000" w:themeColor="text1"/>
           <w:lang w:val="en-GB"/>
         </w:rPr>
-        <w:t xml:space="preserve"> linked to metabolism are of little </w:t>
+        <w:t xml:space="preserve">or no </w:t>
       </w:r>
       <w:r>
         <w:rPr>
           <w:color w:val="000000" w:themeColor="text1"/>
           <w:lang w:val="en-GB"/>
         </w:rPr>
-        <w:t xml:space="preserve">or no </w:t>
+        <w:t>consequence for male</w:t>
       </w:r>
       <w:r>
         <w:rPr>
           <w:color w:val="000000" w:themeColor="text1"/>
           <w:lang w:val="en-GB"/>
         </w:rPr>
-        <w:t>consequence for male</w:t>
+        <w:t>s</w:t>
       </w:r>
       <w:r>
         <w:rPr>
           <w:color w:val="000000" w:themeColor="text1"/>
           <w:lang w:val="en-GB"/>
         </w:rPr>
-        <w:t>s</w:t>
+        <w:t>.</w:t>
+      </w:r>
+      <w:r>
+        <w:rPr>
+          <w:color w:val="000000" w:themeColor="text1"/>
+        </w:rPr>
+        <w:t xml:space="preserve"> </w:t>
+      </w:r>
+      <w:r>
+        <w:rPr>
+          <w:color w:val="000000" w:themeColor="text1"/>
+        </w:rPr>
+        <w:t>Alternatively,</w:t>
+      </w:r>
+      <w:r>
+        <w:rPr>
+          <w:color w:val="000000" w:themeColor="text1"/>
+        </w:rPr>
+        <w:t xml:space="preserve"> </w:t>
       </w:r>
       <w:r>
         <w:rPr>
           <w:color w:val="000000" w:themeColor="text1"/>
           <w:lang w:val="en-GB"/>
         </w:rPr>
-        <w:t>.</w:t>
-      </w:r>
-      <w:r>
-        <w:rPr>
-          <w:color w:val="000000" w:themeColor="text1"/>
+        <w:t xml:space="preserve">traits linked to metabolism for sex-reversed males </w:t>
+      </w:r>
+      <w:r>
+        <w:rPr>
+          <w:color w:val="000000" w:themeColor="text1"/>
+          <w:lang w:val="en-GB"/>
+        </w:rPr>
+        <w:t>(</w:t>
+      </w:r>
+      <w:r>
+        <w:rPr>
+          <w:color w:val="000000" w:themeColor="text1"/>
+        </w:rPr>
+        <w:t>male</w:t>
+      </w:r>
+      <w:r>
+        <w:rPr>
+          <w:color w:val="000000" w:themeColor="text1"/>
+          <w:vertAlign w:val="subscript"/>
+        </w:rPr>
+        <w:t xml:space="preserve">SR </w:t>
+      </w:r>
+      <w:r>
+        <w:rPr>
+          <w:color w:val="000000" w:themeColor="text1"/>
+        </w:rPr>
+        <w:t>XX)</w:t>
+      </w:r>
+      <w:r>
+        <w:rPr>
+          <w:color w:val="000000" w:themeColor="text1"/>
+          <w:lang w:val="en-GB"/>
+        </w:rPr>
+        <w:t xml:space="preserve"> in this species </w:t>
+      </w:r>
+      <w:r>
+        <w:rPr>
+          <w:color w:val="000000" w:themeColor="text1"/>
+          <w:lang w:val="en-GB"/>
+        </w:rPr>
+        <w:t>may not be</w:t>
+      </w:r>
+      <w:r>
+        <w:rPr>
+          <w:color w:val="000000" w:themeColor="text1"/>
+          <w:lang w:val="en-GB"/>
+        </w:rPr>
+        <w:t xml:space="preserve"> associated with sex chromosomes and are linked to hormonal levels relevant to </w:t>
+      </w:r>
+      <w:r>
+        <w:rPr>
+          <w:color w:val="000000" w:themeColor="text1"/>
+          <w:lang w:val="en-GB"/>
+        </w:rPr>
+        <w:t xml:space="preserve">the </w:t>
+      </w:r>
+      <w:r>
+        <w:rPr>
+          <w:color w:val="000000" w:themeColor="text1"/>
+          <w:lang w:val="en-GB"/>
+        </w:rPr>
+        <w:t>phenotypic sex</w:t>
+      </w:r>
+      <w:r>
+        <w:rPr>
+          <w:color w:val="000000" w:themeColor="text1"/>
+          <w:lang w:val="en-GB"/>
+        </w:rPr>
+        <w:t xml:space="preserve">. </w:t>
+      </w:r>
+      <w:r>
+        <w:rPr>
+          <w:color w:val="000000" w:themeColor="text1"/>
+          <w:lang w:val="en-GB"/>
+        </w:rPr>
+        <w:t>This hypothesis is plausible i</w:t>
+      </w:r>
+      <w:r>
+        <w:rPr>
+          <w:color w:val="000000" w:themeColor="text1"/>
+          <w:lang w:val="en-GB"/>
+        </w:rPr>
+        <w:t>f phenotypic males share similarities in their gonadal steroid levels, specifically testosterone</w:t>
+      </w:r>
+      <w:r>
+        <w:rPr>
+          <w:color w:val="000000" w:themeColor="text1"/>
+          <w:lang w:val="en-GB"/>
+        </w:rPr>
+        <w:t>. If this hypothesis is true, then</w:t>
+      </w:r>
+      <w:r>
+        <w:rPr>
+          <w:color w:val="000000" w:themeColor="text1"/>
+          <w:lang w:val="en-GB"/>
+        </w:rPr>
+        <w:t xml:space="preserve"> it is likely that </w:t>
+      </w:r>
+      <w:r>
+        <w:rPr>
+          <w:color w:val="000000" w:themeColor="text1"/>
+          <w:lang w:val="en-GB"/>
+        </w:rPr>
+        <w:t>steroid levels</w:t>
+      </w:r>
+      <w:r>
+        <w:rPr>
+          <w:color w:val="000000" w:themeColor="text1"/>
+          <w:lang w:val="en-GB"/>
+        </w:rPr>
+        <w:t xml:space="preserve"> would have a comparable effect on their </w:t>
+      </w:r>
+      <w:r>
+        <w:rPr>
+          <w:color w:val="000000" w:themeColor="text1"/>
+          <w:lang w:val="en-GB"/>
+        </w:rPr>
+        <w:t>metabolism</w:t>
+      </w:r>
+      <w:r>
+        <w:rPr>
+          <w:color w:val="000000" w:themeColor="text1"/>
+          <w:lang w:val="en-GB"/>
         </w:rPr>
         <w:t xml:space="preserve"> </w:t>
       </w:r>
       <w:r>
         <w:rPr>
           <w:color w:val="000000" w:themeColor="text1"/>
-        </w:rPr>
-        <w:t>Alternatively,</w:t>
+          <w:lang w:val="en-GB"/>
+        </w:rPr>
+        <w:t>compared to</w:t>
+      </w:r>
+      <w:r>
+        <w:rPr>
+          <w:color w:val="000000" w:themeColor="text1"/>
+          <w:lang w:val="en-GB"/>
+        </w:rPr>
+        <w:t xml:space="preserve"> females</w:t>
+      </w:r>
+      <w:r>
+        <w:rPr>
+          <w:color w:val="000000" w:themeColor="text1"/>
+          <w:lang w:val="en-GB"/>
+        </w:rPr>
+        <w:t>,</w:t>
       </w:r>
       <w:r>
         <w:rPr>
@@ -14732,14 +14305,12 @@
       <w:r>
         <w:rPr>
           <w:color w:val="000000" w:themeColor="text1"/>
-          <w:lang w:val="en-GB"/>
-        </w:rPr>
-        <w:t xml:space="preserve">traits linked to metabolism for sex-reversed males </w:t>
-      </w:r>
-      <w:r>
-        <w:rPr>
-          <w:color w:val="000000" w:themeColor="text1"/>
-          <w:lang w:val="en-GB"/>
+        </w:rPr>
+        <w:t xml:space="preserve">and the strengths of these signals could differ across life stages or seasons </w:t>
+      </w:r>
+      <w:r>
+        <w:rPr>
+          <w:color w:val="000000" w:themeColor="text1"/>
         </w:rPr>
         <w:t>(</w:t>
       </w:r>
@@ -14747,185 +14318,13 @@
         <w:rPr>
           <w:color w:val="000000" w:themeColor="text1"/>
         </w:rPr>
-        <w:t>male</w:t>
-      </w:r>
-      <w:r>
-        <w:rPr>
-          <w:color w:val="000000" w:themeColor="text1"/>
-          <w:vertAlign w:val="subscript"/>
-        </w:rPr>
-        <w:t xml:space="preserve">SR </w:t>
-      </w:r>
-      <w:r>
-        <w:rPr>
-          <w:color w:val="000000" w:themeColor="text1"/>
-        </w:rPr>
-        <w:t>XX)</w:t>
-      </w:r>
-      <w:r>
-        <w:rPr>
-          <w:color w:val="000000" w:themeColor="text1"/>
-          <w:lang w:val="en-GB"/>
-        </w:rPr>
-        <w:t xml:space="preserve"> in this species </w:t>
-      </w:r>
-      <w:r>
-        <w:rPr>
-          <w:color w:val="000000" w:themeColor="text1"/>
-          <w:lang w:val="en-GB"/>
-        </w:rPr>
-        <w:t>may not be</w:t>
-      </w:r>
-      <w:r>
-        <w:rPr>
-          <w:color w:val="000000" w:themeColor="text1"/>
-          <w:lang w:val="en-GB"/>
-        </w:rPr>
-        <w:t xml:space="preserve"> associated with sex chromosomes and are linked to hormonal levels relevant to </w:t>
-      </w:r>
-      <w:r>
-        <w:rPr>
-          <w:color w:val="000000" w:themeColor="text1"/>
-          <w:lang w:val="en-GB"/>
-        </w:rPr>
-        <w:t xml:space="preserve">the </w:t>
-      </w:r>
-      <w:r>
-        <w:rPr>
-          <w:color w:val="000000" w:themeColor="text1"/>
-          <w:lang w:val="en-GB"/>
-        </w:rPr>
-        <w:t>phenotypic sex</w:t>
-      </w:r>
-      <w:r>
-        <w:rPr>
-          <w:color w:val="000000" w:themeColor="text1"/>
-          <w:lang w:val="en-GB"/>
-        </w:rPr>
-        <w:t xml:space="preserve">. </w:t>
-      </w:r>
-      <w:r>
-        <w:rPr>
-          <w:color w:val="000000" w:themeColor="text1"/>
-          <w:lang w:val="en-GB"/>
-        </w:rPr>
-        <w:t>This hypothesis is plausible i</w:t>
-      </w:r>
-      <w:r>
-        <w:rPr>
-          <w:color w:val="000000" w:themeColor="text1"/>
-          <w:lang w:val="en-GB"/>
-        </w:rPr>
-        <w:t>f phenotypic males share similarities in their gonadal steroid levels, specifically testosterone</w:t>
-      </w:r>
-      <w:r>
-        <w:rPr>
-          <w:color w:val="000000" w:themeColor="text1"/>
-          <w:lang w:val="en-GB"/>
-        </w:rPr>
-        <w:t>. If this hypothesis is true, then</w:t>
-      </w:r>
-      <w:r>
-        <w:rPr>
-          <w:color w:val="000000" w:themeColor="text1"/>
-          <w:lang w:val="en-GB"/>
-        </w:rPr>
-        <w:t xml:space="preserve"> it is likely that </w:t>
-      </w:r>
-      <w:r>
-        <w:rPr>
-          <w:color w:val="000000" w:themeColor="text1"/>
-          <w:lang w:val="en-GB"/>
-        </w:rPr>
-        <w:t>steroid levels</w:t>
-      </w:r>
-      <w:r>
-        <w:rPr>
-          <w:color w:val="000000" w:themeColor="text1"/>
-          <w:lang w:val="en-GB"/>
-        </w:rPr>
-        <w:t xml:space="preserve"> would have a comparable effect on their </w:t>
-      </w:r>
-      <w:r>
-        <w:rPr>
-          <w:color w:val="000000" w:themeColor="text1"/>
-          <w:lang w:val="en-GB"/>
-        </w:rPr>
-        <w:t>metabolism</w:t>
-      </w:r>
-      <w:r>
-        <w:rPr>
-          <w:color w:val="000000" w:themeColor="text1"/>
-          <w:lang w:val="en-GB"/>
-        </w:rPr>
-        <w:t xml:space="preserve"> </w:t>
-      </w:r>
-      <w:r>
-        <w:rPr>
-          <w:color w:val="000000" w:themeColor="text1"/>
-          <w:lang w:val="en-GB"/>
-        </w:rPr>
-        <w:t>compared to</w:t>
-      </w:r>
-      <w:r>
-        <w:rPr>
-          <w:color w:val="000000" w:themeColor="text1"/>
-          <w:lang w:val="en-GB"/>
-        </w:rPr>
-        <w:t xml:space="preserve"> females</w:t>
-      </w:r>
-      <w:r>
-        <w:rPr>
-          <w:color w:val="000000" w:themeColor="text1"/>
-          <w:lang w:val="en-GB"/>
-        </w:rPr>
-        <w:t>,</w:t>
-      </w:r>
-      <w:r>
-        <w:rPr>
-          <w:color w:val="000000" w:themeColor="text1"/>
-        </w:rPr>
-        <w:t xml:space="preserve"> </w:t>
-      </w:r>
-      <w:r>
-        <w:rPr>
-          <w:color w:val="000000" w:themeColor="text1"/>
-        </w:rPr>
-        <w:t xml:space="preserve">and the strengths of these signals could differ across life stages or seasons </w:t>
-      </w:r>
-      <w:r>
-        <w:rPr>
-          <w:color w:val="000000" w:themeColor="text1"/>
-        </w:rPr>
-        <w:t>(</w:t>
-      </w:r>
-      <w:proofErr w:type="spellStart"/>
-      <w:r>
-        <w:rPr>
-          <w:color w:val="000000" w:themeColor="text1"/>
-        </w:rPr>
-        <w:t>Marler</w:t>
-      </w:r>
-      <w:proofErr w:type="spellEnd"/>
-      <w:r>
-        <w:rPr>
-          <w:color w:val="000000" w:themeColor="text1"/>
-        </w:rPr>
-        <w:t xml:space="preserve"> and Moore, 1989; </w:t>
-      </w:r>
-      <w:proofErr w:type="spellStart"/>
-      <w:r>
-        <w:rPr>
-          <w:color w:val="000000" w:themeColor="text1"/>
-        </w:rPr>
-        <w:t>Oppliger</w:t>
-      </w:r>
-      <w:proofErr w:type="spellEnd"/>
-      <w:r>
-        <w:rPr>
-          <w:color w:val="000000" w:themeColor="text1"/>
-        </w:rPr>
-        <w:t xml:space="preserve"> et al., 2004</w:t>
+        <w:t xml:space="preserve">Marler and Moore, 1989; </w:t>
+      </w:r>
+      <w:r>
+        <w:rPr>
+          <w:color w:val="000000" w:themeColor="text1"/>
+        </w:rPr>
+        <w:t>Oppliger et al., 2004</w:t>
       </w:r>
       <w:r>
         <w:rPr>
@@ -15154,19 +14553,11 @@
         </w:rPr>
         <w:t xml:space="preserve"> than females (</w:t>
       </w:r>
-      <w:proofErr w:type="spellStart"/>
       <w:r>
         <w:rPr>
           <w:color w:val="000000"/>
         </w:rPr>
-        <w:t>Lovern</w:t>
-      </w:r>
-      <w:proofErr w:type="spellEnd"/>
-      <w:r>
-        <w:rPr>
-          <w:color w:val="000000"/>
-        </w:rPr>
-        <w:t xml:space="preserve"> et al., 2001</w:t>
+        <w:t>Lovern et al., 2001</w:t>
       </w:r>
       <w:r>
         <w:rPr>
@@ -15507,21 +14898,7 @@
             <w:rPr>
               <w:color w:val="000000"/>
             </w:rPr>
-            <w:t>(</w:t>
-          </w:r>
-          <w:proofErr w:type="spellStart"/>
-          <w:r>
-            <w:rPr>
-              <w:color w:val="000000"/>
-            </w:rPr>
-            <w:t>Mikó</w:t>
-          </w:r>
-          <w:proofErr w:type="spellEnd"/>
-          <w:r>
-            <w:rPr>
-              <w:color w:val="000000"/>
-            </w:rPr>
-            <w:t xml:space="preserve"> et al., 2021)</w:t>
+            <w:t>(Mikó et al., 2021)</w:t>
           </w:r>
         </w:sdtContent>
       </w:sdt>
@@ -15797,21 +15174,7 @@
             <w:rPr>
               <w:color w:val="000000"/>
             </w:rPr>
-            <w:t xml:space="preserve">(Cotton and </w:t>
-          </w:r>
-          <w:proofErr w:type="spellStart"/>
-          <w:r>
-            <w:rPr>
-              <w:color w:val="000000"/>
-            </w:rPr>
-            <w:t>Wedekind</w:t>
-          </w:r>
-          <w:proofErr w:type="spellEnd"/>
-          <w:r>
-            <w:rPr>
-              <w:color w:val="000000"/>
-            </w:rPr>
-            <w:t>, 2009)</w:t>
+            <w:t>(Cotton and Wedekind, 2009)</w:t>
           </w:r>
         </w:sdtContent>
       </w:sdt>
@@ -15891,21 +15254,19 @@
         <w:rPr>
           <w:color w:val="000000" w:themeColor="text1"/>
         </w:rPr>
-        <w:t xml:space="preserve">Jacky Richardson and Wendy </w:t>
-      </w:r>
-      <w:proofErr w:type="spellStart"/>
-      <w:r>
-        <w:rPr>
-          <w:color w:val="000000" w:themeColor="text1"/>
-        </w:rPr>
-        <w:t>Ruscoe</w:t>
-      </w:r>
-      <w:proofErr w:type="spellEnd"/>
-      <w:r>
-        <w:rPr>
-          <w:color w:val="000000" w:themeColor="text1"/>
-        </w:rPr>
-        <w:t xml:space="preserve"> provided support in the care of animals kept at the Captive Reptile Breeding Facility at the University of Canberra. F</w:t>
+        <w:t>Jacqui</w:t>
+      </w:r>
+      <w:r>
+        <w:rPr>
+          <w:color w:val="000000" w:themeColor="text1"/>
+        </w:rPr>
+        <w:t xml:space="preserve"> </w:t>
+      </w:r>
+      <w:r>
+        <w:rPr>
+          <w:color w:val="000000" w:themeColor="text1"/>
+        </w:rPr>
+        <w:t>Richardson and Wendy Ruscoe provided support in the care of animals kept at the Captive Reptile Breeding Facility at the University of Canberra. F</w:t>
       </w:r>
       <w:r>
         <w:rPr>
@@ -16134,21 +15495,7 @@
         <w:rPr>
           <w:color w:val="000000" w:themeColor="text1"/>
         </w:rPr>
-        <w:t xml:space="preserve">Clare Holleley, Janine Deakin, Tariq </w:t>
-      </w:r>
-      <w:proofErr w:type="spellStart"/>
-      <w:r>
-        <w:rPr>
-          <w:color w:val="000000" w:themeColor="text1"/>
-        </w:rPr>
-        <w:t>Ezaz</w:t>
-      </w:r>
-      <w:proofErr w:type="spellEnd"/>
-      <w:r>
-        <w:rPr>
-          <w:color w:val="000000" w:themeColor="text1"/>
-        </w:rPr>
-        <w:t>, Paul Waters and Jennifer Marshall Graves</w:t>
+        <w:t>Clare Holleley, Janine Deakin, Tariq Ezaz, Paul Waters and Jennifer Marshall Graves</w:t>
       </w:r>
       <w:r>
         <w:rPr>
@@ -16313,69 +15660,12 @@
         <w:autoSpaceDN w:val="0"/>
         <w:ind w:left="567" w:hanging="567"/>
       </w:pPr>
-      <w:proofErr w:type="spellStart"/>
       <w:r>
         <w:rPr>
           <w:b/>
           <w:bCs/>
         </w:rPr>
-        <w:t>Arnqvist</w:t>
-      </w:r>
-      <w:proofErr w:type="spellEnd"/>
-      <w:r>
-        <w:rPr>
-          <w:b/>
-          <w:bCs/>
-        </w:rPr>
-        <w:t xml:space="preserve">, G., </w:t>
-      </w:r>
-      <w:proofErr w:type="spellStart"/>
-      <w:r>
-        <w:rPr>
-          <w:b/>
-          <w:bCs/>
-        </w:rPr>
-        <w:t>Rönn</w:t>
-      </w:r>
-      <w:proofErr w:type="spellEnd"/>
-      <w:r>
-        <w:rPr>
-          <w:b/>
-          <w:bCs/>
-        </w:rPr>
-        <w:t xml:space="preserve">, J., Watson, C., </w:t>
-      </w:r>
-      <w:proofErr w:type="spellStart"/>
-      <w:r>
-        <w:rPr>
-          <w:b/>
-          <w:bCs/>
-        </w:rPr>
-        <w:t>Goenaga</w:t>
-      </w:r>
-      <w:proofErr w:type="spellEnd"/>
-      <w:r>
-        <w:rPr>
-          <w:b/>
-          <w:bCs/>
-        </w:rPr>
-        <w:t xml:space="preserve">, J. and </w:t>
-      </w:r>
-      <w:proofErr w:type="spellStart"/>
-      <w:r>
-        <w:rPr>
-          <w:b/>
-          <w:bCs/>
-        </w:rPr>
-        <w:t>Immonen</w:t>
-      </w:r>
-      <w:proofErr w:type="spellEnd"/>
-      <w:r>
-        <w:rPr>
-          <w:b/>
-          <w:bCs/>
-        </w:rPr>
-        <w:t>, E.</w:t>
+        <w:t>Arnqvist, G., Rönn, J., Watson, C., Goenaga, J. and Immonen, E.</w:t>
       </w:r>
       <w:r>
         <w:t xml:space="preserve"> (2022). Concerted evolution of metabolic rate, economics of mating, ecology, and pace of life across seed beetles. </w:t>
@@ -16412,74 +15702,17 @@
           <w:b/>
           <w:bCs/>
         </w:rPr>
-        <w:t xml:space="preserve">Bachtrog, D., </w:t>
-      </w:r>
-      <w:proofErr w:type="spellStart"/>
-      <w:r>
-        <w:rPr>
-          <w:b/>
-          <w:bCs/>
-        </w:rPr>
-        <w:t>Mank</w:t>
-      </w:r>
-      <w:proofErr w:type="spellEnd"/>
-      <w:r>
-        <w:rPr>
-          <w:b/>
-          <w:bCs/>
-        </w:rPr>
-        <w:t xml:space="preserve">, J. E., </w:t>
-      </w:r>
-      <w:proofErr w:type="spellStart"/>
-      <w:r>
-        <w:rPr>
-          <w:b/>
-          <w:bCs/>
-        </w:rPr>
-        <w:t>Peichel</w:t>
-      </w:r>
-      <w:proofErr w:type="spellEnd"/>
-      <w:r>
-        <w:rPr>
-          <w:b/>
-          <w:bCs/>
-        </w:rPr>
-        <w:t xml:space="preserve">, C. L., Kirkpatrick, M., Otto, S. P., Ashman, T.-L., Hahn, M. W., Kitano, J., </w:t>
-      </w:r>
-      <w:proofErr w:type="spellStart"/>
-      <w:r>
-        <w:rPr>
-          <w:b/>
-          <w:bCs/>
-        </w:rPr>
-        <w:t>Mayrose</w:t>
-      </w:r>
-      <w:proofErr w:type="spellEnd"/>
-      <w:r>
-        <w:rPr>
-          <w:b/>
-          <w:bCs/>
-        </w:rPr>
-        <w:t>, I. and Ming, R.</w:t>
+        <w:t>Bachtrog, D., Mank, J. E., Peichel, C. L., Kirkpatrick, M., Otto, S. P., Ashman, T.-L., Hahn, M. W., Kitano, J., Mayrose, I. and Ming, R.</w:t>
       </w:r>
       <w:r>
         <w:t xml:space="preserve"> (2014). Sex determination: why so many ways of doing it? </w:t>
       </w:r>
-      <w:proofErr w:type="spellStart"/>
       <w:r>
         <w:rPr>
           <w:i/>
           <w:iCs/>
         </w:rPr>
-        <w:t>PLoS</w:t>
-      </w:r>
-      <w:proofErr w:type="spellEnd"/>
-      <w:r>
-        <w:rPr>
-          <w:i/>
-          <w:iCs/>
-        </w:rPr>
-        <w:t xml:space="preserve"> Biol</w:t>
+        <w:t>PLoS Biol</w:t>
       </w:r>
       <w:r>
         <w:t xml:space="preserve"> </w:t>
@@ -16501,133 +15734,12 @@
         <w:autoSpaceDN w:val="0"/>
         <w:ind w:left="567" w:hanging="567"/>
       </w:pPr>
-      <w:proofErr w:type="spellStart"/>
       <w:r>
         <w:rPr>
           <w:b/>
           <w:bCs/>
         </w:rPr>
-        <w:t>Bókony</w:t>
-      </w:r>
-      <w:proofErr w:type="spellEnd"/>
-      <w:r>
-        <w:rPr>
-          <w:b/>
-          <w:bCs/>
-        </w:rPr>
-        <w:t xml:space="preserve">, V., </w:t>
-      </w:r>
-      <w:proofErr w:type="spellStart"/>
-      <w:r>
-        <w:rPr>
-          <w:b/>
-          <w:bCs/>
-        </w:rPr>
-        <w:t>Ujhegyi</w:t>
-      </w:r>
-      <w:proofErr w:type="spellEnd"/>
-      <w:r>
-        <w:rPr>
-          <w:b/>
-          <w:bCs/>
-        </w:rPr>
-        <w:t xml:space="preserve">, N., </w:t>
-      </w:r>
-      <w:proofErr w:type="spellStart"/>
-      <w:r>
-        <w:rPr>
-          <w:b/>
-          <w:bCs/>
-        </w:rPr>
-        <w:t>Mikó</w:t>
-      </w:r>
-      <w:proofErr w:type="spellEnd"/>
-      <w:r>
-        <w:rPr>
-          <w:b/>
-          <w:bCs/>
-        </w:rPr>
-        <w:t xml:space="preserve">, Z., </w:t>
-      </w:r>
-      <w:proofErr w:type="spellStart"/>
-      <w:r>
-        <w:rPr>
-          <w:b/>
-          <w:bCs/>
-        </w:rPr>
-        <w:t>Erös</w:t>
-      </w:r>
-      <w:proofErr w:type="spellEnd"/>
-      <w:r>
-        <w:rPr>
-          <w:b/>
-          <w:bCs/>
-        </w:rPr>
-        <w:t xml:space="preserve">, R., </w:t>
-      </w:r>
-      <w:proofErr w:type="spellStart"/>
-      <w:r>
-        <w:rPr>
-          <w:b/>
-          <w:bCs/>
-        </w:rPr>
-        <w:t>Hettyey</w:t>
-      </w:r>
-      <w:proofErr w:type="spellEnd"/>
-      <w:r>
-        <w:rPr>
-          <w:b/>
-          <w:bCs/>
-        </w:rPr>
-        <w:t xml:space="preserve">, A., </w:t>
-      </w:r>
-      <w:proofErr w:type="spellStart"/>
-      <w:r>
-        <w:rPr>
-          <w:b/>
-          <w:bCs/>
-        </w:rPr>
-        <w:t>Vili</w:t>
-      </w:r>
-      <w:proofErr w:type="spellEnd"/>
-      <w:r>
-        <w:rPr>
-          <w:b/>
-          <w:bCs/>
-        </w:rPr>
-        <w:t xml:space="preserve">, N., </w:t>
-      </w:r>
-      <w:proofErr w:type="spellStart"/>
-      <w:r>
-        <w:rPr>
-          <w:b/>
-          <w:bCs/>
-        </w:rPr>
-        <w:t>Gál</w:t>
-      </w:r>
-      <w:proofErr w:type="spellEnd"/>
-      <w:r>
-        <w:rPr>
-          <w:b/>
-          <w:bCs/>
-        </w:rPr>
-        <w:t xml:space="preserve">, Z., Hoffmann, O. I. and </w:t>
-      </w:r>
-      <w:proofErr w:type="spellStart"/>
-      <w:r>
-        <w:rPr>
-          <w:b/>
-          <w:bCs/>
-        </w:rPr>
-        <w:t>Nemesházi</w:t>
-      </w:r>
-      <w:proofErr w:type="spellEnd"/>
-      <w:r>
-        <w:rPr>
-          <w:b/>
-          <w:bCs/>
-        </w:rPr>
-        <w:t>, E.</w:t>
+        <w:t>Bókony, V., Ujhegyi, N., Mikó, Z., Erös, R., Hettyey, A., Vili, N., Gál, Z., Hoffmann, O. I. and Nemesházi, E.</w:t>
       </w:r>
       <w:r>
         <w:t xml:space="preserve"> (2021). Sex Reversal and Performance in Fitness-Related Traits During Early Life in Agile Frogs. </w:t>
@@ -16637,33 +15749,8 @@
           <w:i/>
           <w:iCs/>
         </w:rPr>
-        <w:t xml:space="preserve">Front </w:t>
-      </w:r>
-      <w:proofErr w:type="spellStart"/>
-      <w:r>
-        <w:rPr>
-          <w:i/>
-          <w:iCs/>
-        </w:rPr>
-        <w:t>Ecol</w:t>
-      </w:r>
-      <w:proofErr w:type="spellEnd"/>
-      <w:r>
-        <w:rPr>
-          <w:i/>
-          <w:iCs/>
-        </w:rPr>
-        <w:t xml:space="preserve"> </w:t>
-      </w:r>
-      <w:proofErr w:type="spellStart"/>
-      <w:r>
-        <w:rPr>
-          <w:i/>
-          <w:iCs/>
-        </w:rPr>
-        <w:t>Evol</w:t>
-      </w:r>
-      <w:proofErr w:type="spellEnd"/>
+        <w:t>Front Ecol Evol</w:t>
+      </w:r>
       <w:r>
         <w:t xml:space="preserve"> </w:t>
       </w:r>
@@ -16684,53 +15771,12 @@
         <w:autoSpaceDN w:val="0"/>
         <w:ind w:left="567" w:hanging="567"/>
       </w:pPr>
-      <w:proofErr w:type="spellStart"/>
       <w:r>
         <w:rPr>
           <w:b/>
           <w:bCs/>
         </w:rPr>
-        <w:t>Boratyński</w:t>
-      </w:r>
-      <w:proofErr w:type="spellEnd"/>
-      <w:r>
-        <w:rPr>
-          <w:b/>
-          <w:bCs/>
-        </w:rPr>
-        <w:t xml:space="preserve">, Z., </w:t>
-      </w:r>
-      <w:proofErr w:type="spellStart"/>
-      <w:r>
-        <w:rPr>
-          <w:b/>
-          <w:bCs/>
-        </w:rPr>
-        <w:t>Koskela</w:t>
-      </w:r>
-      <w:proofErr w:type="spellEnd"/>
-      <w:r>
-        <w:rPr>
-          <w:b/>
-          <w:bCs/>
-        </w:rPr>
-        <w:t xml:space="preserve">, E., </w:t>
-      </w:r>
-      <w:proofErr w:type="spellStart"/>
-      <w:r>
-        <w:rPr>
-          <w:b/>
-          <w:bCs/>
-        </w:rPr>
-        <w:t>Mappes</w:t>
-      </w:r>
-      <w:proofErr w:type="spellEnd"/>
-      <w:r>
-        <w:rPr>
-          <w:b/>
-          <w:bCs/>
-        </w:rPr>
-        <w:t>, T. and Oksanen, T. A.</w:t>
+        <w:t>Boratyński, Z., Koskela, E., Mappes, T. and Oksanen, T. A.</w:t>
       </w:r>
       <w:r>
         <w:t xml:space="preserve"> (2010). Sex‐specific selection on energy metabolism–selection coefficients for winter survival. </w:t>
@@ -16740,23 +15786,7 @@
           <w:i/>
           <w:iCs/>
         </w:rPr>
-        <w:t xml:space="preserve">J </w:t>
-      </w:r>
-      <w:proofErr w:type="spellStart"/>
-      <w:r>
-        <w:rPr>
-          <w:i/>
-          <w:iCs/>
-        </w:rPr>
-        <w:t>Evol</w:t>
-      </w:r>
-      <w:proofErr w:type="spellEnd"/>
-      <w:r>
-        <w:rPr>
-          <w:i/>
-          <w:iCs/>
-        </w:rPr>
-        <w:t xml:space="preserve"> Biol</w:t>
+        <w:t>J Evol Biol</w:t>
       </w:r>
       <w:r>
         <w:t xml:space="preserve"> </w:t>
@@ -16810,23 +15840,7 @@
           <w:b/>
           <w:bCs/>
         </w:rPr>
-        <w:t xml:space="preserve">Brown, J. H., </w:t>
-      </w:r>
-      <w:proofErr w:type="spellStart"/>
-      <w:r>
-        <w:rPr>
-          <w:b/>
-          <w:bCs/>
-        </w:rPr>
-        <w:t>Gillooly</w:t>
-      </w:r>
-      <w:proofErr w:type="spellEnd"/>
-      <w:r>
-        <w:rPr>
-          <w:b/>
-          <w:bCs/>
-        </w:rPr>
-        <w:t>, J. F., Allen, A. P., Savage, V. M. and West, G. B.</w:t>
+        <w:t>Brown, J. H., Gillooly, J. F., Allen, A. P., Savage, V. M. and West, G. B.</w:t>
       </w:r>
       <w:r>
         <w:t xml:space="preserve"> (2004). Toward a metabolic theory of ecology. </w:t>
@@ -16922,21 +15936,12 @@
         <w:autoSpaceDN w:val="0"/>
         <w:ind w:left="567" w:hanging="567"/>
       </w:pPr>
-      <w:proofErr w:type="spellStart"/>
       <w:r>
         <w:rPr>
           <w:b/>
           <w:bCs/>
         </w:rPr>
-        <w:t>Bürkner</w:t>
-      </w:r>
-      <w:proofErr w:type="spellEnd"/>
-      <w:r>
-        <w:rPr>
-          <w:b/>
-          <w:bCs/>
-        </w:rPr>
-        <w:t>, P.-C.</w:t>
+        <w:t>Bürkner, P.-C.</w:t>
       </w:r>
       <w:r>
         <w:t xml:space="preserve"> (2017). brms: An R package for Bayesian multilevel models using Stan. </w:t>
@@ -16946,17 +15951,8 @@
           <w:i/>
           <w:iCs/>
         </w:rPr>
-        <w:t xml:space="preserve">J Stat </w:t>
-      </w:r>
-      <w:proofErr w:type="spellStart"/>
-      <w:r>
-        <w:rPr>
-          <w:i/>
-          <w:iCs/>
-        </w:rPr>
-        <w:t>Softw</w:t>
-      </w:r>
-      <w:proofErr w:type="spellEnd"/>
+        <w:t>J Stat Softw</w:t>
+      </w:r>
       <w:r>
         <w:t xml:space="preserve"> </w:t>
       </w:r>
@@ -17019,39 +16015,7 @@
           <w:b/>
           <w:bCs/>
         </w:rPr>
-        <w:t xml:space="preserve">Castelli, M. A., Georges, A., </w:t>
-      </w:r>
-      <w:proofErr w:type="spellStart"/>
-      <w:r>
-        <w:rPr>
-          <w:b/>
-          <w:bCs/>
-        </w:rPr>
-        <w:t>Cherryh</w:t>
-      </w:r>
-      <w:proofErr w:type="spellEnd"/>
-      <w:r>
-        <w:rPr>
-          <w:b/>
-          <w:bCs/>
-        </w:rPr>
-        <w:t xml:space="preserve">, C., </w:t>
-      </w:r>
-      <w:proofErr w:type="spellStart"/>
-      <w:r>
-        <w:rPr>
-          <w:b/>
-          <w:bCs/>
-        </w:rPr>
-        <w:t>Rosauer</w:t>
-      </w:r>
-      <w:proofErr w:type="spellEnd"/>
-      <w:r>
-        <w:rPr>
-          <w:b/>
-          <w:bCs/>
-        </w:rPr>
-        <w:t>, D. F., Sarre, S. D., Contador‐Kelsall, I. and Holleley, C. E.</w:t>
+        <w:t>Castelli, M. A., Georges, A., Cherryh, C., Rosauer, D. F., Sarre, S. D., Contador‐Kelsall, I. and Holleley, C. E.</w:t>
       </w:r>
       <w:r>
         <w:t xml:space="preserve"> (2021). Evolving thermal thresholds explain the distribution of temperature sex reversal in an Australian dragon lizard. </w:t>
@@ -17061,17 +16025,8 @@
           <w:i/>
           <w:iCs/>
         </w:rPr>
-        <w:t xml:space="preserve">Divers </w:t>
-      </w:r>
-      <w:proofErr w:type="spellStart"/>
-      <w:r>
-        <w:rPr>
-          <w:i/>
-          <w:iCs/>
-        </w:rPr>
-        <w:t>Distrib</w:t>
-      </w:r>
-      <w:proofErr w:type="spellEnd"/>
+        <w:t>Divers Distrib</w:t>
+      </w:r>
       <w:r>
         <w:t xml:space="preserve"> </w:t>
       </w:r>
@@ -17176,31 +16131,13 @@
       <w:r>
         <w:t xml:space="preserve"> (1989). Proximate and evolutionary constraints on energy relations of reptiles. </w:t>
       </w:r>
-      <w:proofErr w:type="spellStart"/>
       <w:r>
         <w:rPr>
           <w:i/>
           <w:iCs/>
         </w:rPr>
-        <w:t>Physiol</w:t>
-      </w:r>
-      <w:proofErr w:type="spellEnd"/>
-      <w:r>
-        <w:rPr>
-          <w:i/>
-          <w:iCs/>
-        </w:rPr>
-        <w:t xml:space="preserve"> </w:t>
-      </w:r>
-      <w:proofErr w:type="spellStart"/>
-      <w:r>
-        <w:rPr>
-          <w:i/>
-          <w:iCs/>
-        </w:rPr>
-        <w:t>Zool</w:t>
-      </w:r>
-      <w:proofErr w:type="spellEnd"/>
+        <w:t>Physiol Zool</w:t>
+      </w:r>
       <w:r>
         <w:t xml:space="preserve"> </w:t>
       </w:r>
@@ -17226,23 +16163,7 @@
           <w:b/>
           <w:bCs/>
         </w:rPr>
-        <w:t xml:space="preserve">Cotton, S. and </w:t>
-      </w:r>
-      <w:proofErr w:type="spellStart"/>
-      <w:r>
-        <w:rPr>
-          <w:b/>
-          <w:bCs/>
-        </w:rPr>
-        <w:t>Wedekind</w:t>
-      </w:r>
-      <w:proofErr w:type="spellEnd"/>
-      <w:r>
-        <w:rPr>
-          <w:b/>
-          <w:bCs/>
-        </w:rPr>
-        <w:t>, C.</w:t>
+        <w:t>Cotton, S. and Wedekind, C.</w:t>
       </w:r>
       <w:r>
         <w:t xml:space="preserve"> (2009). Population consequences of environmental sex reversal. </w:t>
@@ -17279,23 +16200,7 @@
           <w:b/>
           <w:bCs/>
         </w:rPr>
-        <w:t xml:space="preserve">Cox, R. M., Cox, C. L., McGlothlin, J. W., Card, D. C., Andrew, A. L. and </w:t>
-      </w:r>
-      <w:proofErr w:type="spellStart"/>
-      <w:r>
-        <w:rPr>
-          <w:b/>
-          <w:bCs/>
-        </w:rPr>
-        <w:t>Castoe</w:t>
-      </w:r>
-      <w:proofErr w:type="spellEnd"/>
-      <w:r>
-        <w:rPr>
-          <w:b/>
-          <w:bCs/>
-        </w:rPr>
-        <w:t>, T. A.</w:t>
+        <w:t>Cox, R. M., Cox, C. L., McGlothlin, J. W., Card, D. C., Andrew, A. L. and Castoe, T. A.</w:t>
       </w:r>
       <w:r>
         <w:t xml:space="preserve"> (2017). Hormonally mediated increases in sex-biased gene expression accompany the breakdown of between-sex genetic correlations in a sexually dimorphic lizard. </w:t>
@@ -17332,23 +16237,7 @@
           <w:b/>
           <w:bCs/>
         </w:rPr>
-        <w:t xml:space="preserve">Dissanayake, D. S. B., Holleley, C. E., Hill, L. K., </w:t>
-      </w:r>
-      <w:proofErr w:type="spellStart"/>
-      <w:r>
-        <w:rPr>
-          <w:b/>
-          <w:bCs/>
-        </w:rPr>
-        <w:t>O’Meally</w:t>
-      </w:r>
-      <w:proofErr w:type="spellEnd"/>
-      <w:r>
-        <w:rPr>
-          <w:b/>
-          <w:bCs/>
-        </w:rPr>
-        <w:t>, D., Deakin, J. E. and Georges, A.</w:t>
+        <w:t>Dissanayake, D. S. B., Holleley, C. E., Hill, L. K., O’Meally, D., Deakin, J. E. and Georges, A.</w:t>
       </w:r>
       <w:r>
         <w:t xml:space="preserve"> (2020). Identification of Y chromosome markers in the eastern three-lined </w:t>
@@ -17466,38 +16355,14 @@
         <w:t>Du, W.-G., Elphick, M. and Shine, R.</w:t>
       </w:r>
       <w:r>
-        <w:t xml:space="preserve"> (2010). Thermal regimes during incubation do not affect mean selected temperatures of hatchling lizards (Bassiana duperreyi, </w:t>
-      </w:r>
-      <w:proofErr w:type="spellStart"/>
-      <w:r>
-        <w:t>Scincidae</w:t>
-      </w:r>
-      <w:proofErr w:type="spellEnd"/>
-      <w:r>
-        <w:t xml:space="preserve">). </w:t>
+        <w:t xml:space="preserve"> (2010). Thermal regimes during incubation do not affect mean selected temperatures of hatchling lizards (Bassiana duperreyi, Scincidae). </w:t>
       </w:r>
       <w:r>
         <w:rPr>
           <w:i/>
           <w:iCs/>
         </w:rPr>
-        <w:t xml:space="preserve">J </w:t>
-      </w:r>
-      <w:proofErr w:type="spellStart"/>
-      <w:r>
-        <w:rPr>
-          <w:i/>
-          <w:iCs/>
-        </w:rPr>
-        <w:t>Therm</w:t>
-      </w:r>
-      <w:proofErr w:type="spellEnd"/>
-      <w:r>
-        <w:rPr>
-          <w:i/>
-          <w:iCs/>
-        </w:rPr>
-        <w:t xml:space="preserve"> Biol</w:t>
+        <w:t>J Therm Biol</w:t>
       </w:r>
       <w:r>
         <w:t xml:space="preserve"> </w:t>
@@ -17519,21 +16384,12 @@
         <w:autoSpaceDN w:val="0"/>
         <w:ind w:left="567" w:hanging="567"/>
       </w:pPr>
-      <w:proofErr w:type="spellStart"/>
       <w:r>
         <w:rPr>
           <w:b/>
           <w:bCs/>
         </w:rPr>
-        <w:t>DuRant</w:t>
-      </w:r>
-      <w:proofErr w:type="spellEnd"/>
-      <w:r>
-        <w:rPr>
-          <w:b/>
-          <w:bCs/>
-        </w:rPr>
-        <w:t xml:space="preserve">, S. E., Romero, L. M., Talent, L. G., </w:t>
+        <w:t xml:space="preserve">DuRant, S. E., Romero, L. M., Talent, L. G., </w:t>
       </w:r>
       <w:r>
         <w:rPr>
@@ -17614,90 +16470,17 @@
           <w:b/>
           <w:bCs/>
         </w:rPr>
-        <w:t xml:space="preserve">Ernest, S. K. M., </w:t>
-      </w:r>
-      <w:proofErr w:type="spellStart"/>
-      <w:r>
-        <w:rPr>
-          <w:b/>
-          <w:bCs/>
-        </w:rPr>
-        <w:t>Enquist</w:t>
-      </w:r>
-      <w:proofErr w:type="spellEnd"/>
-      <w:r>
-        <w:rPr>
-          <w:b/>
-          <w:bCs/>
-        </w:rPr>
-        <w:t xml:space="preserve">, B. J., Brown, J. H., </w:t>
-      </w:r>
-      <w:proofErr w:type="spellStart"/>
-      <w:r>
-        <w:rPr>
-          <w:b/>
-          <w:bCs/>
-        </w:rPr>
-        <w:t>Charnov</w:t>
-      </w:r>
-      <w:proofErr w:type="spellEnd"/>
-      <w:r>
-        <w:rPr>
-          <w:b/>
-          <w:bCs/>
-        </w:rPr>
-        <w:t xml:space="preserve">, E. L., </w:t>
-      </w:r>
-      <w:proofErr w:type="spellStart"/>
-      <w:r>
-        <w:rPr>
-          <w:b/>
-          <w:bCs/>
-        </w:rPr>
-        <w:t>Gillooly</w:t>
-      </w:r>
-      <w:proofErr w:type="spellEnd"/>
-      <w:r>
-        <w:rPr>
-          <w:b/>
-          <w:bCs/>
-        </w:rPr>
-        <w:t xml:space="preserve">, J. F., Savage, V. M., White, E. P., Smith, F. A., </w:t>
-      </w:r>
-      <w:proofErr w:type="spellStart"/>
-      <w:r>
-        <w:rPr>
-          <w:b/>
-          <w:bCs/>
-        </w:rPr>
-        <w:t>Hadly</w:t>
-      </w:r>
-      <w:proofErr w:type="spellEnd"/>
-      <w:r>
-        <w:rPr>
-          <w:b/>
-          <w:bCs/>
-        </w:rPr>
-        <w:t>, E. A. and Haskell, J. P.</w:t>
+        <w:t>Ernest, S. K. M., Enquist, B. J., Brown, J. H., Charnov, E. L., Gillooly, J. F., Savage, V. M., White, E. P., Smith, F. A., Hadly, E. A. and Haskell, J. P.</w:t>
       </w:r>
       <w:r>
         <w:t xml:space="preserve"> (2003). Thermodynamic and metabolic effects on the scaling of production and population energy use. </w:t>
       </w:r>
-      <w:proofErr w:type="spellStart"/>
       <w:r>
         <w:rPr>
           <w:i/>
           <w:iCs/>
         </w:rPr>
-        <w:t>Ecol</w:t>
-      </w:r>
-      <w:proofErr w:type="spellEnd"/>
-      <w:r>
-        <w:rPr>
-          <w:i/>
-          <w:iCs/>
-        </w:rPr>
-        <w:t xml:space="preserve"> Lett</w:t>
+        <w:t>Ecol Lett</w:t>
       </w:r>
       <w:r>
         <w:t xml:space="preserve"> </w:t>
@@ -17767,15 +16550,7 @@
         <w:t xml:space="preserve"> (1984). </w:t>
       </w:r>
       <w:r>
-        <w:t xml:space="preserve">Annual Variation of Survival Advantage of Large Juvenile Side-Blotched Lizards, Uta </w:t>
-      </w:r>
-      <w:proofErr w:type="spellStart"/>
-      <w:r>
-        <w:t>stansburiana</w:t>
-      </w:r>
-      <w:proofErr w:type="spellEnd"/>
-      <w:r>
-        <w:t>: Its Causes and Evolutionary Significance</w:t>
+        <w:t>Annual Variation of Survival Advantage of Large Juvenile Side-Blotched Lizards, Uta stansburiana: Its Causes and Evolutionary Significance</w:t>
       </w:r>
       <w:r>
         <w:t>.</w:t>
@@ -17845,96 +16620,31 @@
         <w:t>Friesen, C. R., Johansson, R. and Olsson, M.</w:t>
       </w:r>
       <w:r>
-        <w:t xml:space="preserve"> (2017). Morph‐specific metabolic rate and the timing of reproductive senescence in a </w:t>
-      </w:r>
-      <w:proofErr w:type="spellStart"/>
-      <w:r>
-        <w:t>color</w:t>
-      </w:r>
-      <w:proofErr w:type="spellEnd"/>
-      <w:r>
-        <w:t xml:space="preserve"> polymorphic dragon. </w:t>
+        <w:t xml:space="preserve"> (2017). Morph‐specific metabolic rate and the timing of reproductive senescence in a color polymorphic dragon. </w:t>
       </w:r>
       <w:r>
         <w:rPr>
           <w:i/>
           <w:iCs/>
         </w:rPr>
-        <w:t xml:space="preserve">J Exp </w:t>
-      </w:r>
-      <w:proofErr w:type="spellStart"/>
+        <w:t xml:space="preserve">J Exp Zool </w:t>
+      </w:r>
+      <w:proofErr w:type="gramStart"/>
       <w:r>
         <w:rPr>
           <w:i/>
           <w:iCs/>
         </w:rPr>
-        <w:t>Zool</w:t>
-      </w:r>
-      <w:proofErr w:type="spellEnd"/>
+        <w:t>A</w:t>
+      </w:r>
+      <w:proofErr w:type="gramEnd"/>
       <w:r>
         <w:rPr>
           <w:i/>
           <w:iCs/>
         </w:rPr>
-        <w:t xml:space="preserve"> </w:t>
-      </w:r>
-      <w:proofErr w:type="gramStart"/>
-      <w:r>
-        <w:rPr>
-          <w:i/>
-          <w:iCs/>
-        </w:rPr>
-        <w:t>A</w:t>
-      </w:r>
-      <w:proofErr w:type="gramEnd"/>
-      <w:r>
-        <w:rPr>
-          <w:i/>
-          <w:iCs/>
-        </w:rPr>
-        <w:t xml:space="preserve"> </w:t>
-      </w:r>
-      <w:proofErr w:type="spellStart"/>
-      <w:r>
-        <w:rPr>
-          <w:i/>
-          <w:iCs/>
-        </w:rPr>
-        <w:t>Ecol</w:t>
-      </w:r>
-      <w:proofErr w:type="spellEnd"/>
-      <w:r>
-        <w:rPr>
-          <w:i/>
-          <w:iCs/>
-        </w:rPr>
-        <w:t xml:space="preserve"> </w:t>
-      </w:r>
-      <w:proofErr w:type="spellStart"/>
-      <w:r>
-        <w:rPr>
-          <w:i/>
-          <w:iCs/>
-        </w:rPr>
-        <w:t>Integr</w:t>
-      </w:r>
-      <w:proofErr w:type="spellEnd"/>
-      <w:r>
-        <w:rPr>
-          <w:i/>
-          <w:iCs/>
-        </w:rPr>
-        <w:t xml:space="preserve"> </w:t>
-      </w:r>
-      <w:proofErr w:type="spellStart"/>
-      <w:r>
-        <w:rPr>
-          <w:i/>
-          <w:iCs/>
-        </w:rPr>
-        <w:t>Physiol</w:t>
-      </w:r>
-      <w:proofErr w:type="spellEnd"/>
+        <w:t xml:space="preserve"> Ecol Integr Physiol</w:t>
+      </w:r>
       <w:r>
         <w:t xml:space="preserve"> </w:t>
       </w:r>
@@ -17955,21 +16665,12 @@
         <w:autoSpaceDN w:val="0"/>
         <w:ind w:left="567" w:hanging="567"/>
       </w:pPr>
-      <w:proofErr w:type="spellStart"/>
       <w:r>
         <w:rPr>
           <w:b/>
           <w:bCs/>
         </w:rPr>
-        <w:t>Geffroy</w:t>
-      </w:r>
-      <w:proofErr w:type="spellEnd"/>
-      <w:r>
-        <w:rPr>
-          <w:b/>
-          <w:bCs/>
-        </w:rPr>
-        <w:t>, B.</w:t>
+        <w:t>Geffroy, B.</w:t>
       </w:r>
       <w:r>
         <w:t xml:space="preserve"> (2022). Energy as the cornerstone of environmentally driven sex allocation. </w:t>
@@ -18065,48 +16766,22 @@
         <w:autoSpaceDN w:val="0"/>
         <w:ind w:left="567" w:hanging="567"/>
       </w:pPr>
-      <w:proofErr w:type="spellStart"/>
       <w:r>
         <w:rPr>
           <w:b/>
           <w:bCs/>
         </w:rPr>
-        <w:t>Harolow</w:t>
-      </w:r>
-      <w:proofErr w:type="spellEnd"/>
-      <w:r>
-        <w:rPr>
-          <w:b/>
-          <w:bCs/>
-        </w:rPr>
-        <w:t>, P. S.</w:t>
-      </w:r>
-      <w:r>
-        <w:t xml:space="preserve"> (1996). A harmless technique for sexing </w:t>
-      </w:r>
-      <w:proofErr w:type="spellStart"/>
-      <w:r>
-        <w:t>hatchiling</w:t>
-      </w:r>
-      <w:proofErr w:type="spellEnd"/>
-      <w:r>
-        <w:t xml:space="preserve"> lizards. </w:t>
-      </w:r>
-      <w:proofErr w:type="spellStart"/>
+        <w:t>Harolow, P. S.</w:t>
+      </w:r>
+      <w:r>
+        <w:t xml:space="preserve"> (1996). A harmless technique for sexing hatchiling lizards. </w:t>
+      </w:r>
       <w:r>
         <w:rPr>
           <w:i/>
           <w:iCs/>
         </w:rPr>
-        <w:t>Herpetol</w:t>
-      </w:r>
-      <w:proofErr w:type="spellEnd"/>
-      <w:r>
-        <w:rPr>
-          <w:i/>
-          <w:iCs/>
-        </w:rPr>
-        <w:t xml:space="preserve"> Rev</w:t>
+        <w:t>Herpetol Rev</w:t>
       </w:r>
       <w:r>
         <w:t xml:space="preserve"> </w:t>
@@ -18133,23 +16808,7 @@
           <w:b/>
           <w:bCs/>
         </w:rPr>
-        <w:t xml:space="preserve">Harrison, P. W., Wright, A. E., Zimmer, F., Dean, R., Montgomery, S. H., Pointer, M. A. and </w:t>
-      </w:r>
-      <w:proofErr w:type="spellStart"/>
-      <w:r>
-        <w:rPr>
-          <w:b/>
-          <w:bCs/>
-        </w:rPr>
-        <w:t>Mank</w:t>
-      </w:r>
-      <w:proofErr w:type="spellEnd"/>
-      <w:r>
-        <w:rPr>
-          <w:b/>
-          <w:bCs/>
-        </w:rPr>
-        <w:t>, J. E.</w:t>
+        <w:t>Harrison, P. W., Wright, A. E., Zimmer, F., Dean, R., Montgomery, S. H., Pointer, M. A. and Mank, J. E.</w:t>
       </w:r>
       <w:r>
         <w:t xml:space="preserve"> (2015). Sexual selection drives evolution and rapid turnover of male gene expression. </w:t>
@@ -18186,42 +16845,17 @@
           <w:b/>
           <w:bCs/>
         </w:rPr>
-        <w:t xml:space="preserve">Hayward, A. and </w:t>
-      </w:r>
-      <w:proofErr w:type="spellStart"/>
-      <w:r>
-        <w:rPr>
-          <w:b/>
-          <w:bCs/>
-        </w:rPr>
-        <w:t>Gillooly</w:t>
-      </w:r>
-      <w:proofErr w:type="spellEnd"/>
-      <w:r>
-        <w:rPr>
-          <w:b/>
-          <w:bCs/>
-        </w:rPr>
-        <w:t>, J. F.</w:t>
+        <w:t>Hayward, A. and Gillooly, J. F.</w:t>
       </w:r>
       <w:r>
         <w:t xml:space="preserve"> (2011). The cost of sex: quantifying energetic investment in gamete production by males and females. </w:t>
       </w:r>
-      <w:proofErr w:type="spellStart"/>
       <w:r>
         <w:rPr>
           <w:i/>
           <w:iCs/>
         </w:rPr>
-        <w:t>PLoS</w:t>
-      </w:r>
-      <w:proofErr w:type="spellEnd"/>
-      <w:r>
-        <w:rPr>
-          <w:i/>
-          <w:iCs/>
-        </w:rPr>
-        <w:t xml:space="preserve"> One</w:t>
+        <w:t>PLoS One</w:t>
       </w:r>
       <w:r>
         <w:t xml:space="preserve"> </w:t>
@@ -18248,39 +16882,7 @@
           <w:b/>
           <w:bCs/>
         </w:rPr>
-        <w:t xml:space="preserve">Holleley, C. E., </w:t>
-      </w:r>
-      <w:proofErr w:type="spellStart"/>
-      <w:r>
-        <w:rPr>
-          <w:b/>
-          <w:bCs/>
-        </w:rPr>
-        <w:t>O’Meally</w:t>
-      </w:r>
-      <w:proofErr w:type="spellEnd"/>
-      <w:r>
-        <w:rPr>
-          <w:b/>
-          <w:bCs/>
-        </w:rPr>
-        <w:t xml:space="preserve">, D., Sarre, S. D., Marshall Graves, J. A., </w:t>
-      </w:r>
-      <w:proofErr w:type="spellStart"/>
-      <w:r>
-        <w:rPr>
-          <w:b/>
-          <w:bCs/>
-        </w:rPr>
-        <w:t>Ezaz</w:t>
-      </w:r>
-      <w:proofErr w:type="spellEnd"/>
-      <w:r>
-        <w:rPr>
-          <w:b/>
-          <w:bCs/>
-        </w:rPr>
-        <w:t>, T., Matsubara, K., Azad, B., Zhang, X. and Georges, A.</w:t>
+        <w:t>Holleley, C. E., O’Meally, D., Sarre, S. D., Marshall Graves, J. A., Ezaz, T., Matsubara, K., Azad, B., Zhang, X. and Georges, A.</w:t>
       </w:r>
       <w:r>
         <w:t xml:space="preserve"> (2015). Sex reversal triggers the rapid transition from genetic to temperature-dependent sex. </w:t>
@@ -18317,23 +16919,7 @@
           <w:b/>
           <w:bCs/>
         </w:rPr>
-        <w:t xml:space="preserve">Jameson, E. W., </w:t>
-      </w:r>
-      <w:proofErr w:type="spellStart"/>
-      <w:r>
-        <w:rPr>
-          <w:b/>
-          <w:bCs/>
-        </w:rPr>
-        <w:t>Heusner</w:t>
-      </w:r>
-      <w:proofErr w:type="spellEnd"/>
-      <w:r>
-        <w:rPr>
-          <w:b/>
-          <w:bCs/>
-        </w:rPr>
-        <w:t>, A. A. and Arbogast, R.</w:t>
+        <w:t>Jameson, E. W., Heusner, A. A. and Arbogast, R.</w:t>
       </w:r>
       <w:r>
         <w:t xml:space="preserve"> (1977). Oxygen consumption of Sceloporus occidentalis from three different elevations. </w:t>
@@ -18343,65 +16929,24 @@
           <w:i/>
           <w:iCs/>
         </w:rPr>
-        <w:t xml:space="preserve">Comp </w:t>
-      </w:r>
-      <w:proofErr w:type="spellStart"/>
+        <w:t xml:space="preserve">Comp Biochem Physiol </w:t>
+      </w:r>
+      <w:proofErr w:type="gramStart"/>
       <w:r>
         <w:rPr>
           <w:i/>
           <w:iCs/>
         </w:rPr>
-        <w:t>Biochem</w:t>
-      </w:r>
-      <w:proofErr w:type="spellEnd"/>
+        <w:t>A</w:t>
+      </w:r>
+      <w:proofErr w:type="gramEnd"/>
       <w:r>
         <w:rPr>
           <w:i/>
           <w:iCs/>
         </w:rPr>
-        <w:t xml:space="preserve"> </w:t>
-      </w:r>
-      <w:proofErr w:type="spellStart"/>
-      <w:r>
-        <w:rPr>
-          <w:i/>
-          <w:iCs/>
-        </w:rPr>
-        <w:t>Physiol</w:t>
-      </w:r>
-      <w:proofErr w:type="spellEnd"/>
-      <w:r>
-        <w:rPr>
-          <w:i/>
-          <w:iCs/>
-        </w:rPr>
-        <w:t xml:space="preserve"> </w:t>
-      </w:r>
-      <w:proofErr w:type="gramStart"/>
-      <w:r>
-        <w:rPr>
-          <w:i/>
-          <w:iCs/>
-        </w:rPr>
-        <w:t>A</w:t>
-      </w:r>
-      <w:proofErr w:type="gramEnd"/>
-      <w:r>
-        <w:rPr>
-          <w:i/>
-          <w:iCs/>
-        </w:rPr>
-        <w:t xml:space="preserve"> </w:t>
-      </w:r>
-      <w:proofErr w:type="spellStart"/>
-      <w:r>
-        <w:rPr>
-          <w:i/>
-          <w:iCs/>
-        </w:rPr>
-        <w:t>Physiol</w:t>
-      </w:r>
-      <w:proofErr w:type="spellEnd"/>
+        <w:t xml:space="preserve"> Physiol</w:t>
+      </w:r>
       <w:r>
         <w:t xml:space="preserve"> </w:t>
       </w:r>
@@ -18443,7 +16988,6 @@
       <w:r>
         <w:t xml:space="preserve">. </w:t>
       </w:r>
-      <w:proofErr w:type="spellStart"/>
       <w:r>
         <w:rPr>
           <w:i/>
@@ -18451,7 +16995,6 @@
         </w:rPr>
         <w:t>PhysiologicalZoology</w:t>
       </w:r>
-      <w:proofErr w:type="spellEnd"/>
       <w:r>
         <w:t xml:space="preserve"> </w:t>
       </w:r>
@@ -18514,42 +17057,17 @@
           <w:b/>
           <w:bCs/>
         </w:rPr>
-        <w:t xml:space="preserve">Kelly, C. D., </w:t>
-      </w:r>
-      <w:proofErr w:type="spellStart"/>
-      <w:r>
-        <w:rPr>
-          <w:b/>
-          <w:bCs/>
-        </w:rPr>
-        <w:t>Stoehr</w:t>
-      </w:r>
-      <w:proofErr w:type="spellEnd"/>
-      <w:r>
-        <w:rPr>
-          <w:b/>
-          <w:bCs/>
-        </w:rPr>
-        <w:t>, A. M., Nunn, C., Smyth, K. N. and Prokop, Z. M.</w:t>
+        <w:t>Kelly, C. D., Stoehr, A. M., Nunn, C., Smyth, K. N. and Prokop, Z. M.</w:t>
       </w:r>
       <w:r>
         <w:t xml:space="preserve"> (2018). Sexual dimorphism in immunity across animals: a meta-analysis. </w:t>
       </w:r>
-      <w:proofErr w:type="spellStart"/>
       <w:r>
         <w:rPr>
           <w:i/>
           <w:iCs/>
         </w:rPr>
-        <w:t>Ecol</w:t>
-      </w:r>
-      <w:proofErr w:type="spellEnd"/>
-      <w:r>
-        <w:rPr>
-          <w:i/>
-          <w:iCs/>
-        </w:rPr>
-        <w:t xml:space="preserve"> Lett</w:t>
+        <w:t>Ecol Lett</w:t>
       </w:r>
       <w:r>
         <w:t xml:space="preserve"> </w:t>
@@ -18586,17 +17104,8 @@
           <w:i/>
           <w:iCs/>
         </w:rPr>
-        <w:t xml:space="preserve">Austral </w:t>
-      </w:r>
-      <w:proofErr w:type="spellStart"/>
-      <w:r>
-        <w:rPr>
-          <w:i/>
-          <w:iCs/>
-        </w:rPr>
-        <w:t>Ecol</w:t>
-      </w:r>
-      <w:proofErr w:type="spellEnd"/>
+        <w:t>Austral Ecol</w:t>
+      </w:r>
       <w:r>
         <w:t xml:space="preserve"> </w:t>
       </w:r>
@@ -18617,21 +17126,12 @@
         <w:autoSpaceDN w:val="0"/>
         <w:ind w:left="567" w:hanging="567"/>
       </w:pPr>
-      <w:proofErr w:type="spellStart"/>
       <w:r>
         <w:rPr>
           <w:b/>
           <w:bCs/>
         </w:rPr>
-        <w:t>Letnic</w:t>
-      </w:r>
-      <w:proofErr w:type="spellEnd"/>
-      <w:r>
-        <w:rPr>
-          <w:b/>
-          <w:bCs/>
-        </w:rPr>
-        <w:t>, M. and Dickman, C. R.</w:t>
+        <w:t>Letnic, M. and Dickman, C. R.</w:t>
       </w:r>
       <w:r>
         <w:t xml:space="preserve"> (2010). Resource pulses and mammalian dynamics: conceptual models for hummock grasslands and other Australian desert habitats. </w:t>
@@ -18700,21 +17200,12 @@
         <w:autoSpaceDN w:val="0"/>
         <w:ind w:left="567" w:hanging="567"/>
       </w:pPr>
-      <w:proofErr w:type="spellStart"/>
       <w:r>
         <w:rPr>
           <w:b/>
           <w:bCs/>
         </w:rPr>
-        <w:t>Lighton</w:t>
-      </w:r>
-      <w:proofErr w:type="spellEnd"/>
-      <w:r>
-        <w:rPr>
-          <w:b/>
-          <w:bCs/>
-        </w:rPr>
-        <w:t>, J. R. B.</w:t>
+        <w:t>Lighton, J. R. B.</w:t>
       </w:r>
       <w:r>
         <w:t xml:space="preserve"> (2008). </w:t>
@@ -18736,97 +17227,23 @@
         <w:autoSpaceDN w:val="0"/>
         <w:ind w:left="567" w:hanging="567"/>
       </w:pPr>
-      <w:proofErr w:type="spellStart"/>
       <w:r>
         <w:rPr>
           <w:b/>
           <w:bCs/>
         </w:rPr>
-        <w:t>Lipinska</w:t>
-      </w:r>
-      <w:proofErr w:type="spellEnd"/>
-      <w:r>
-        <w:rPr>
-          <w:b/>
-          <w:bCs/>
-        </w:rPr>
-        <w:t xml:space="preserve">, A., Cormier, A., </w:t>
-      </w:r>
-      <w:proofErr w:type="spellStart"/>
-      <w:r>
-        <w:rPr>
-          <w:b/>
-          <w:bCs/>
-        </w:rPr>
-        <w:t>Luthringer</w:t>
-      </w:r>
-      <w:proofErr w:type="spellEnd"/>
-      <w:r>
-        <w:rPr>
-          <w:b/>
-          <w:bCs/>
-        </w:rPr>
-        <w:t xml:space="preserve">, R., Peters, A. F., </w:t>
-      </w:r>
-      <w:proofErr w:type="spellStart"/>
-      <w:r>
-        <w:rPr>
-          <w:b/>
-          <w:bCs/>
-        </w:rPr>
-        <w:t>Corre</w:t>
-      </w:r>
-      <w:proofErr w:type="spellEnd"/>
-      <w:r>
-        <w:rPr>
-          <w:b/>
-          <w:bCs/>
-        </w:rPr>
-        <w:t xml:space="preserve">, E., </w:t>
-      </w:r>
-      <w:proofErr w:type="spellStart"/>
-      <w:r>
-        <w:rPr>
-          <w:b/>
-          <w:bCs/>
-        </w:rPr>
-        <w:t>Gachon</w:t>
-      </w:r>
-      <w:proofErr w:type="spellEnd"/>
-      <w:r>
-        <w:rPr>
-          <w:b/>
-          <w:bCs/>
-        </w:rPr>
-        <w:t>, C. M. M., Cock, J. M. and Coelho, S. M.</w:t>
-      </w:r>
-      <w:r>
-        <w:t xml:space="preserve"> (2015). Sexual dimorphism and the evolution of sex-biased gene expression in the brown alga </w:t>
-      </w:r>
-      <w:proofErr w:type="spellStart"/>
-      <w:r>
-        <w:t>Ectocarpus</w:t>
-      </w:r>
-      <w:proofErr w:type="spellEnd"/>
-      <w:r>
-        <w:t xml:space="preserve">. </w:t>
+        <w:t>Lipinska, A., Cormier, A., Luthringer, R., Peters, A. F., Corre, E., Gachon, C. M. M., Cock, J. M. and Coelho, S. M.</w:t>
+      </w:r>
+      <w:r>
+        <w:t xml:space="preserve"> (2015). Sexual dimorphism and the evolution of sex-biased gene expression in the brown alga Ectocarpus. </w:t>
       </w:r>
       <w:r>
         <w:rPr>
           <w:i/>
           <w:iCs/>
         </w:rPr>
-        <w:t xml:space="preserve">Mol Biol </w:t>
-      </w:r>
-      <w:proofErr w:type="spellStart"/>
-      <w:r>
-        <w:rPr>
-          <w:i/>
-          <w:iCs/>
-        </w:rPr>
-        <w:t>Evol</w:t>
-      </w:r>
-      <w:proofErr w:type="spellEnd"/>
+        <w:t>Mol Biol Evol</w:t>
+      </w:r>
       <w:r>
         <w:t xml:space="preserve"> </w:t>
       </w:r>
@@ -18847,74 +17264,23 @@
         <w:autoSpaceDN w:val="0"/>
         <w:ind w:left="567" w:hanging="567"/>
       </w:pPr>
-      <w:proofErr w:type="spellStart"/>
       <w:r>
         <w:rPr>
           <w:b/>
           <w:bCs/>
         </w:rPr>
-        <w:t>Lovern</w:t>
-      </w:r>
-      <w:proofErr w:type="spellEnd"/>
-      <w:r>
-        <w:rPr>
-          <w:b/>
-          <w:bCs/>
-        </w:rPr>
-        <w:t xml:space="preserve">, M. B., McNabb, F. M. A. and </w:t>
-      </w:r>
-      <w:proofErr w:type="spellStart"/>
-      <w:r>
-        <w:rPr>
-          <w:b/>
-          <w:bCs/>
-        </w:rPr>
-        <w:t>Jenssen</w:t>
-      </w:r>
-      <w:proofErr w:type="spellEnd"/>
-      <w:r>
-        <w:rPr>
-          <w:b/>
-          <w:bCs/>
-        </w:rPr>
-        <w:t>, T. A.</w:t>
-      </w:r>
-      <w:r>
-        <w:t xml:space="preserve"> (2001). Developmental effects of testosterone on </w:t>
-      </w:r>
-      <w:proofErr w:type="spellStart"/>
-      <w:r>
-        <w:t>behavior</w:t>
-      </w:r>
-      <w:proofErr w:type="spellEnd"/>
-      <w:r>
-        <w:t xml:space="preserve"> in male and female green anoles (Anolis carolinensis). </w:t>
-      </w:r>
-      <w:proofErr w:type="spellStart"/>
+        <w:t>Lovern, M. B., McNabb, F. M. A. and Jenssen, T. A.</w:t>
+      </w:r>
+      <w:r>
+        <w:t xml:space="preserve"> (2001). Developmental effects of testosterone on behavior in male and female green anoles (Anolis carolinensis). </w:t>
+      </w:r>
       <w:r>
         <w:rPr>
           <w:i/>
           <w:iCs/>
         </w:rPr>
-        <w:t>Horm</w:t>
-      </w:r>
-      <w:proofErr w:type="spellEnd"/>
-      <w:r>
-        <w:rPr>
-          <w:i/>
-          <w:iCs/>
-        </w:rPr>
-        <w:t xml:space="preserve"> </w:t>
-      </w:r>
-      <w:proofErr w:type="spellStart"/>
-      <w:r>
-        <w:rPr>
-          <w:i/>
-          <w:iCs/>
-        </w:rPr>
-        <w:t>Behav</w:t>
-      </w:r>
-      <w:proofErr w:type="spellEnd"/>
+        <w:t>Horm Behav</w:t>
+      </w:r>
       <w:r>
         <w:t xml:space="preserve"> </w:t>
       </w:r>
@@ -18935,34 +17301,25 @@
         <w:autoSpaceDN w:val="0"/>
         <w:ind w:left="567" w:hanging="567"/>
       </w:pPr>
-      <w:proofErr w:type="spellStart"/>
       <w:r>
         <w:rPr>
           <w:b/>
           <w:bCs/>
         </w:rPr>
-        <w:t>Marler</w:t>
-      </w:r>
-      <w:proofErr w:type="spellEnd"/>
+        <w:t xml:space="preserve">Marler, C. A., </w:t>
+      </w:r>
       <w:r>
         <w:rPr>
           <w:b/>
           <w:bCs/>
         </w:rPr>
-        <w:t xml:space="preserve">, C. A., </w:t>
+        <w:t>and</w:t>
       </w:r>
       <w:r>
         <w:rPr>
           <w:b/>
           <w:bCs/>
         </w:rPr>
-        <w:t>and</w:t>
-      </w:r>
-      <w:r>
-        <w:rPr>
-          <w:b/>
-          <w:bCs/>
-        </w:rPr>
         <w:t xml:space="preserve"> Moore, M. C.</w:t>
       </w:r>
       <w:r>
@@ -18973,17 +17330,8 @@
           <w:i/>
           <w:iCs/>
         </w:rPr>
-        <w:t xml:space="preserve">Sceloporus </w:t>
-      </w:r>
-      <w:proofErr w:type="spellStart"/>
-      <w:r>
-        <w:rPr>
-          <w:i/>
-          <w:iCs/>
-        </w:rPr>
-        <w:t>jarrovi</w:t>
-      </w:r>
-      <w:proofErr w:type="spellEnd"/>
+        <w:t>Sceloporus jarrovi</w:t>
+      </w:r>
       <w:r>
         <w:t>). </w:t>
       </w:r>
@@ -19032,67 +17380,26 @@
         <w:autoSpaceDN w:val="0"/>
         <w:ind w:left="567" w:hanging="567"/>
       </w:pPr>
-      <w:proofErr w:type="spellStart"/>
       <w:r>
         <w:rPr>
           <w:b/>
           <w:bCs/>
         </w:rPr>
-        <w:t>Meylan</w:t>
-      </w:r>
-      <w:proofErr w:type="spellEnd"/>
+        <w:t xml:space="preserve">Meylan, S., Haussy, C., </w:t>
+      </w:r>
       <w:r>
         <w:rPr>
           <w:b/>
           <w:bCs/>
         </w:rPr>
-        <w:t xml:space="preserve">, S., </w:t>
-      </w:r>
-      <w:proofErr w:type="spellStart"/>
+        <w:t>and</w:t>
+      </w:r>
       <w:r>
         <w:rPr>
           <w:b/>
           <w:bCs/>
         </w:rPr>
-        <w:t>Haussy</w:t>
-      </w:r>
-      <w:proofErr w:type="spellEnd"/>
-      <w:r>
-        <w:rPr>
-          <w:b/>
-          <w:bCs/>
-        </w:rPr>
-        <w:t xml:space="preserve">, C., </w:t>
-      </w:r>
-      <w:r>
-        <w:rPr>
-          <w:b/>
-          <w:bCs/>
-        </w:rPr>
-        <w:t>and</w:t>
-      </w:r>
-      <w:r>
-        <w:rPr>
-          <w:b/>
-          <w:bCs/>
-        </w:rPr>
-        <w:t xml:space="preserve"> </w:t>
-      </w:r>
-      <w:proofErr w:type="spellStart"/>
-      <w:r>
-        <w:rPr>
-          <w:b/>
-          <w:bCs/>
-        </w:rPr>
-        <w:t>Voituron</w:t>
-      </w:r>
-      <w:proofErr w:type="spellEnd"/>
-      <w:r>
-        <w:rPr>
-          <w:b/>
-          <w:bCs/>
-        </w:rPr>
-        <w:t>, Y.</w:t>
+        <w:t xml:space="preserve"> Voituron, Y.</w:t>
       </w:r>
       <w:r>
         <w:t xml:space="preserve"> (2010). Physiological actions of corticosterone and its modulation by an immune challenge in reptiles. </w:t>
@@ -19140,172 +17447,19 @@
         <w:autoSpaceDN w:val="0"/>
         <w:ind w:left="567" w:hanging="567"/>
       </w:pPr>
-      <w:proofErr w:type="spellStart"/>
       <w:r>
         <w:rPr>
           <w:b/>
           <w:bCs/>
         </w:rPr>
-        <w:t>Mikó</w:t>
-      </w:r>
-      <w:proofErr w:type="spellEnd"/>
+        <w:t xml:space="preserve">Mikó, Z., Nemesházi, E., Ujhegyi, N., Verebélyi, V., Ujszegi, J., Kásler, A., Bertalan, R., Vili, N., Gál, Z. Hoffmann, O. I., </w:t>
+      </w:r>
       <w:r>
         <w:rPr>
           <w:b/>
           <w:bCs/>
         </w:rPr>
-        <w:t xml:space="preserve">, Z., </w:t>
-      </w:r>
-      <w:proofErr w:type="spellStart"/>
-      <w:r>
-        <w:rPr>
-          <w:b/>
-          <w:bCs/>
-        </w:rPr>
-        <w:t>Nemesházi</w:t>
-      </w:r>
-      <w:proofErr w:type="spellEnd"/>
-      <w:r>
-        <w:rPr>
-          <w:b/>
-          <w:bCs/>
-        </w:rPr>
-        <w:t xml:space="preserve">, E., </w:t>
-      </w:r>
-      <w:proofErr w:type="spellStart"/>
-      <w:r>
-        <w:rPr>
-          <w:b/>
-          <w:bCs/>
-        </w:rPr>
-        <w:t>Ujhegyi</w:t>
-      </w:r>
-      <w:proofErr w:type="spellEnd"/>
-      <w:r>
-        <w:rPr>
-          <w:b/>
-          <w:bCs/>
-        </w:rPr>
-        <w:t xml:space="preserve">, N., </w:t>
-      </w:r>
-      <w:proofErr w:type="spellStart"/>
-      <w:r>
-        <w:rPr>
-          <w:b/>
-          <w:bCs/>
-        </w:rPr>
-        <w:t>Verebélyi</w:t>
-      </w:r>
-      <w:proofErr w:type="spellEnd"/>
-      <w:r>
-        <w:rPr>
-          <w:b/>
-          <w:bCs/>
-        </w:rPr>
-        <w:t xml:space="preserve">, V., </w:t>
-      </w:r>
-      <w:proofErr w:type="spellStart"/>
-      <w:r>
-        <w:rPr>
-          <w:b/>
-          <w:bCs/>
-        </w:rPr>
-        <w:t>Ujszegi</w:t>
-      </w:r>
-      <w:proofErr w:type="spellEnd"/>
-      <w:r>
-        <w:rPr>
-          <w:b/>
-          <w:bCs/>
-        </w:rPr>
-        <w:t xml:space="preserve">, J., </w:t>
-      </w:r>
-      <w:proofErr w:type="spellStart"/>
-      <w:r>
-        <w:rPr>
-          <w:b/>
-          <w:bCs/>
-        </w:rPr>
-        <w:t>Kásler</w:t>
-      </w:r>
-      <w:proofErr w:type="spellEnd"/>
-      <w:r>
-        <w:rPr>
-          <w:b/>
-          <w:bCs/>
-        </w:rPr>
-        <w:t xml:space="preserve">, A., </w:t>
-      </w:r>
-      <w:proofErr w:type="spellStart"/>
-      <w:r>
-        <w:rPr>
-          <w:b/>
-          <w:bCs/>
-        </w:rPr>
-        <w:t>Bertalan</w:t>
-      </w:r>
-      <w:proofErr w:type="spellEnd"/>
-      <w:r>
-        <w:rPr>
-          <w:b/>
-          <w:bCs/>
-        </w:rPr>
-        <w:t xml:space="preserve">, R., </w:t>
-      </w:r>
-      <w:proofErr w:type="spellStart"/>
-      <w:r>
-        <w:rPr>
-          <w:b/>
-          <w:bCs/>
-        </w:rPr>
-        <w:t>Vili</w:t>
-      </w:r>
-      <w:proofErr w:type="spellEnd"/>
-      <w:r>
-        <w:rPr>
-          <w:b/>
-          <w:bCs/>
-        </w:rPr>
-        <w:t xml:space="preserve">, N., </w:t>
-      </w:r>
-      <w:proofErr w:type="spellStart"/>
-      <w:r>
-        <w:rPr>
-          <w:b/>
-          <w:bCs/>
-        </w:rPr>
-        <w:t>Gál</w:t>
-      </w:r>
-      <w:proofErr w:type="spellEnd"/>
-      <w:r>
-        <w:rPr>
-          <w:b/>
-          <w:bCs/>
-        </w:rPr>
-        <w:t xml:space="preserve">, Z. Hoffmann, O. I., </w:t>
-      </w:r>
-      <w:r>
-        <w:rPr>
-          <w:b/>
-          <w:bCs/>
-        </w:rPr>
-        <w:t xml:space="preserve">&amp; </w:t>
-      </w:r>
-      <w:proofErr w:type="spellStart"/>
-      <w:r>
-        <w:rPr>
-          <w:b/>
-          <w:bCs/>
-        </w:rPr>
-        <w:t>Bókony</w:t>
-      </w:r>
-      <w:proofErr w:type="spellEnd"/>
-      <w:r>
-        <w:rPr>
-          <w:b/>
-          <w:bCs/>
-        </w:rPr>
-        <w:t>, V.</w:t>
+        <w:t>&amp; Bókony, V.</w:t>
       </w:r>
       <w:r>
         <w:t xml:space="preserve"> (2021). Sex reversal and ontogeny under climate change and chemical pollution: are there interactions between the effects of elevated temperature and a xenoestrogen on early development in agile frogs? </w:t>
@@ -19426,37 +17580,12 @@
       <w:r>
         <w:t xml:space="preserve"> (1973). Desert ecosystems: environment and producers. </w:t>
       </w:r>
-      <w:proofErr w:type="spellStart"/>
       <w:r>
         <w:rPr>
           <w:i/>
           <w:iCs/>
         </w:rPr>
-        <w:t>Annu</w:t>
-      </w:r>
-      <w:proofErr w:type="spellEnd"/>
-      <w:r>
-        <w:rPr>
-          <w:i/>
-          <w:iCs/>
-        </w:rPr>
-        <w:t xml:space="preserve"> Rev </w:t>
-      </w:r>
-      <w:proofErr w:type="spellStart"/>
-      <w:r>
-        <w:rPr>
-          <w:i/>
-          <w:iCs/>
-        </w:rPr>
-        <w:t>Ecol</w:t>
-      </w:r>
-      <w:proofErr w:type="spellEnd"/>
-      <w:r>
-        <w:rPr>
-          <w:i/>
-          <w:iCs/>
-        </w:rPr>
-        <w:t xml:space="preserve"> Syst</w:t>
+        <w:t>Annu Rev Ecol Syst</w:t>
       </w:r>
       <w:r>
         <w:t xml:space="preserve"> 25–51.</w:t>
@@ -19468,82 +17597,23 @@
         <w:autoSpaceDN w:val="0"/>
         <w:ind w:left="567" w:hanging="567"/>
       </w:pPr>
-      <w:proofErr w:type="spellStart"/>
       <w:r>
         <w:rPr>
           <w:b/>
           <w:bCs/>
         </w:rPr>
-        <w:t>Oppliger</w:t>
-      </w:r>
-      <w:proofErr w:type="spellEnd"/>
-      <w:r>
-        <w:rPr>
-          <w:b/>
-          <w:bCs/>
-        </w:rPr>
-        <w:t xml:space="preserve">, A., Giorgi, M. S., </w:t>
-      </w:r>
-      <w:proofErr w:type="spellStart"/>
-      <w:r>
-        <w:rPr>
-          <w:b/>
-          <w:bCs/>
-        </w:rPr>
-        <w:t>Conelli</w:t>
-      </w:r>
-      <w:proofErr w:type="spellEnd"/>
-      <w:r>
-        <w:rPr>
-          <w:b/>
-          <w:bCs/>
-        </w:rPr>
-        <w:t xml:space="preserve">, A., </w:t>
-      </w:r>
-      <w:proofErr w:type="spellStart"/>
-      <w:r>
-        <w:rPr>
-          <w:b/>
-          <w:bCs/>
-        </w:rPr>
-        <w:t>Nembrini</w:t>
-      </w:r>
-      <w:proofErr w:type="spellEnd"/>
-      <w:r>
-        <w:rPr>
-          <w:b/>
-          <w:bCs/>
-        </w:rPr>
-        <w:t>, M., and John-Alder, H. B</w:t>
+        <w:t>Oppliger, A., Giorgi, M. S., Conelli, A., Nembrini, M., and John-Alder, H. B</w:t>
       </w:r>
       <w:r>
         <w:t>. (2004). Effect of testosterone on immunocompetence, parasite load, and metabolism in the common wall lizard (</w:t>
       </w:r>
-      <w:proofErr w:type="spellStart"/>
       <w:r>
         <w:rPr>
           <w:i/>
           <w:iCs/>
         </w:rPr>
-        <w:t>Podarcis</w:t>
-      </w:r>
-      <w:proofErr w:type="spellEnd"/>
-      <w:r>
-        <w:rPr>
-          <w:i/>
-          <w:iCs/>
-        </w:rPr>
-        <w:t xml:space="preserve"> </w:t>
-      </w:r>
-      <w:proofErr w:type="spellStart"/>
-      <w:r>
-        <w:rPr>
-          <w:i/>
-          <w:iCs/>
-        </w:rPr>
-        <w:t>muralis</w:t>
-      </w:r>
-      <w:proofErr w:type="spellEnd"/>
+        <w:t>Podarcis muralis</w:t>
+      </w:r>
       <w:r>
         <w:t>). </w:t>
       </w:r>
@@ -19653,31 +17723,13 @@
       <w:r>
         <w:t xml:space="preserve"> (1999). Metabolic costs of growth in free-living Garter Snakes and they energy budgets of ectotherms. </w:t>
       </w:r>
-      <w:proofErr w:type="spellStart"/>
       <w:r>
         <w:rPr>
           <w:i/>
           <w:iCs/>
         </w:rPr>
-        <w:t>Funct</w:t>
-      </w:r>
-      <w:proofErr w:type="spellEnd"/>
-      <w:r>
-        <w:rPr>
-          <w:i/>
-          <w:iCs/>
-        </w:rPr>
-        <w:t xml:space="preserve"> </w:t>
-      </w:r>
-      <w:proofErr w:type="spellStart"/>
-      <w:r>
-        <w:rPr>
-          <w:i/>
-          <w:iCs/>
-        </w:rPr>
-        <w:t>Ecol</w:t>
-      </w:r>
-      <w:proofErr w:type="spellEnd"/>
+        <w:t>Funct Ecol</w:t>
+      </w:r>
       <w:r>
         <w:t xml:space="preserve"> </w:t>
       </w:r>
@@ -19704,23 +17756,7 @@
           <w:bCs/>
         </w:rPr>
         <w:lastRenderedPageBreak/>
-        <w:t xml:space="preserve">Quinn, A. E., Georges, A., Sarre, S. D., Guarino, F., </w:t>
-      </w:r>
-      <w:proofErr w:type="spellStart"/>
-      <w:r>
-        <w:rPr>
-          <w:b/>
-          <w:bCs/>
-        </w:rPr>
-        <w:t>Ezaz</w:t>
-      </w:r>
-      <w:proofErr w:type="spellEnd"/>
-      <w:r>
-        <w:rPr>
-          <w:b/>
-          <w:bCs/>
-        </w:rPr>
-        <w:t>, T. and Graves, J. A. M.</w:t>
+        <w:t>Quinn, A. E., Georges, A., Sarre, S. D., Guarino, F., Ezaz, T. and Graves, J. A. M.</w:t>
       </w:r>
       <w:r>
         <w:t xml:space="preserve"> (2007). Temperature sex reversal implies sex gene dosage in a reptile. </w:t>
@@ -19757,39 +17793,7 @@
           <w:b/>
           <w:bCs/>
         </w:rPr>
-        <w:t xml:space="preserve">Quinn, A. E., </w:t>
-      </w:r>
-      <w:proofErr w:type="spellStart"/>
-      <w:r>
-        <w:rPr>
-          <w:b/>
-          <w:bCs/>
-        </w:rPr>
-        <w:t>Radder</w:t>
-      </w:r>
-      <w:proofErr w:type="spellEnd"/>
-      <w:r>
-        <w:rPr>
-          <w:b/>
-          <w:bCs/>
-        </w:rPr>
-        <w:t xml:space="preserve">, R. S., Sarre, S. D., Georges, A., </w:t>
-      </w:r>
-      <w:proofErr w:type="spellStart"/>
-      <w:r>
-        <w:rPr>
-          <w:b/>
-          <w:bCs/>
-        </w:rPr>
-        <w:t>Ezaz</w:t>
-      </w:r>
-      <w:proofErr w:type="spellEnd"/>
-      <w:r>
-        <w:rPr>
-          <w:b/>
-          <w:bCs/>
-        </w:rPr>
-        <w:t>, T. and Shine, R.</w:t>
+        <w:t>Quinn, A. E., Radder, R. S., Sarre, S. D., Georges, A., Ezaz, T. and Shine, R.</w:t>
       </w:r>
       <w:r>
         <w:t xml:space="preserve"> (2009). Isolation and development of a molecular sex marker for Bassiana duperreyi, a lizard with XX/XY sex chromosomes and temperature-induced sex reversal. </w:t>
@@ -19821,21 +17825,12 @@
         <w:autoSpaceDN w:val="0"/>
         <w:ind w:left="567" w:hanging="567"/>
       </w:pPr>
-      <w:proofErr w:type="spellStart"/>
       <w:r>
         <w:rPr>
           <w:b/>
           <w:bCs/>
         </w:rPr>
-        <w:t>Radder</w:t>
-      </w:r>
-      <w:proofErr w:type="spellEnd"/>
-      <w:r>
-        <w:rPr>
-          <w:b/>
-          <w:bCs/>
-        </w:rPr>
-        <w:t>, R. S., Pike, D. A., Quinn, A. E. and Shine, R.</w:t>
+        <w:t>Radder, R. S., Pike, D. A., Quinn, A. E. and Shine, R.</w:t>
       </w:r>
       <w:r>
         <w:t xml:space="preserve"> (2009). Offspring sex in a lizard depends on egg size. </w:t>
@@ -19867,37 +17862,12 @@
         <w:autoSpaceDN w:val="0"/>
         <w:ind w:left="567" w:hanging="567"/>
       </w:pPr>
-      <w:proofErr w:type="spellStart"/>
       <w:r>
         <w:rPr>
           <w:b/>
           <w:bCs/>
         </w:rPr>
-        <w:t>Ricklefs</w:t>
-      </w:r>
-      <w:proofErr w:type="spellEnd"/>
-      <w:r>
-        <w:rPr>
-          <w:b/>
-          <w:bCs/>
-        </w:rPr>
-        <w:t xml:space="preserve">, R. E. and </w:t>
-      </w:r>
-      <w:proofErr w:type="spellStart"/>
-      <w:r>
-        <w:rPr>
-          <w:b/>
-          <w:bCs/>
-        </w:rPr>
-        <w:t>Wikelski</w:t>
-      </w:r>
-      <w:proofErr w:type="spellEnd"/>
-      <w:r>
-        <w:rPr>
-          <w:b/>
-          <w:bCs/>
-        </w:rPr>
-        <w:t>, M.</w:t>
+        <w:t>Ricklefs, R. E. and Wikelski, M.</w:t>
       </w:r>
       <w:r>
         <w:t xml:space="preserve"> (2002). The physiology / life- history nexus. </w:t>
@@ -19937,21 +17907,12 @@
       <w:r>
         <w:t xml:space="preserve"> and the equal fitness paradigm. </w:t>
       </w:r>
-      <w:proofErr w:type="spellStart"/>
       <w:r>
         <w:rPr>
           <w:i/>
           <w:iCs/>
         </w:rPr>
-        <w:t>Ecol</w:t>
-      </w:r>
-      <w:proofErr w:type="spellEnd"/>
-      <w:r>
-        <w:rPr>
-          <w:i/>
-          <w:iCs/>
-        </w:rPr>
-        <w:t xml:space="preserve"> Lett</w:t>
+        <w:t>Ecol Lett</w:t>
       </w:r>
       <w:r>
         <w:t xml:space="preserve"> </w:t>
@@ -19983,7 +17944,6 @@
       <w:r>
         <w:t xml:space="preserve"> (2004). The ends of a continuum : genetic and temperature- dependent sex determination in reptiles. </w:t>
       </w:r>
-      <w:proofErr w:type="spellStart"/>
       <w:r>
         <w:rPr>
           <w:i/>
@@ -19991,7 +17951,6 @@
         </w:rPr>
         <w:t>BioEssays</w:t>
       </w:r>
-      <w:proofErr w:type="spellEnd"/>
       <w:r>
         <w:t xml:space="preserve"> 639–645.</w:t>
       </w:r>
@@ -20007,39 +17966,7 @@
           <w:b/>
           <w:bCs/>
         </w:rPr>
-        <w:t xml:space="preserve">Savage, V. M., </w:t>
-      </w:r>
-      <w:proofErr w:type="spellStart"/>
-      <w:r>
-        <w:rPr>
-          <w:b/>
-          <w:bCs/>
-        </w:rPr>
-        <w:t>Gillooly</w:t>
-      </w:r>
-      <w:proofErr w:type="spellEnd"/>
-      <w:r>
-        <w:rPr>
-          <w:b/>
-          <w:bCs/>
-        </w:rPr>
-        <w:t xml:space="preserve">, J. F., Brown, J. H., West, G. B. and </w:t>
-      </w:r>
-      <w:proofErr w:type="spellStart"/>
-      <w:r>
-        <w:rPr>
-          <w:b/>
-          <w:bCs/>
-        </w:rPr>
-        <w:t>Charnov</w:t>
-      </w:r>
-      <w:proofErr w:type="spellEnd"/>
-      <w:r>
-        <w:rPr>
-          <w:b/>
-          <w:bCs/>
-        </w:rPr>
-        <w:t>, E. L.</w:t>
+        <w:t>Savage, V. M., Gillooly, J. F., Brown, J. H., West, G. B. and Charnov, E. L.</w:t>
       </w:r>
       <w:r>
         <w:t xml:space="preserve"> (2004). Effects of body size and temperature on population growth. </w:t>
@@ -20086,23 +18013,7 @@
           <w:i/>
           <w:iCs/>
         </w:rPr>
-        <w:t xml:space="preserve">J </w:t>
-      </w:r>
-      <w:proofErr w:type="spellStart"/>
-      <w:r>
-        <w:rPr>
-          <w:i/>
-          <w:iCs/>
-        </w:rPr>
-        <w:t>Evol</w:t>
-      </w:r>
-      <w:proofErr w:type="spellEnd"/>
-      <w:r>
-        <w:rPr>
-          <w:i/>
-          <w:iCs/>
-        </w:rPr>
-        <w:t xml:space="preserve"> Biol</w:t>
+        <w:t>J Evol Biol</w:t>
       </w:r>
       <w:r>
         <w:t xml:space="preserve"> </w:t>
@@ -20171,21 +18082,12 @@
       <w:r>
         <w:t xml:space="preserve"> (2002). Co‐occurrence of multiple, supposedly incompatible modes of sex determination in a lizard population. </w:t>
       </w:r>
-      <w:proofErr w:type="spellStart"/>
       <w:r>
         <w:rPr>
           <w:i/>
           <w:iCs/>
         </w:rPr>
-        <w:t>Ecol</w:t>
-      </w:r>
-      <w:proofErr w:type="spellEnd"/>
-      <w:r>
-        <w:rPr>
-          <w:i/>
-          <w:iCs/>
-        </w:rPr>
-        <w:t xml:space="preserve"> Lett</w:t>
+        <w:t>Ecol Lett</w:t>
       </w:r>
       <w:r>
         <w:t xml:space="preserve"> </w:t>
@@ -20211,37 +18113,12 @@
           <w:iCs/>
         </w:rPr>
       </w:pPr>
-      <w:proofErr w:type="spellStart"/>
       <w:r>
         <w:rPr>
           <w:b/>
           <w:bCs/>
         </w:rPr>
-        <w:t>Sinervo</w:t>
-      </w:r>
-      <w:proofErr w:type="spellEnd"/>
-      <w:r>
-        <w:rPr>
-          <w:b/>
-          <w:bCs/>
-        </w:rPr>
-        <w:t xml:space="preserve">, B., Doughty, P., Huey, R. B., Zamudio, K., </w:t>
-      </w:r>
-      <w:proofErr w:type="spellStart"/>
-      <w:r>
-        <w:rPr>
-          <w:b/>
-          <w:bCs/>
-        </w:rPr>
-        <w:t>Sinervo</w:t>
-      </w:r>
-      <w:proofErr w:type="spellEnd"/>
-      <w:r>
-        <w:rPr>
-          <w:b/>
-          <w:bCs/>
-        </w:rPr>
-        <w:t>, B. and Zamudio, K.</w:t>
+        <w:t>Sinervo, B., Doughty, P., Huey, R. B., Zamudio, K., Sinervo, B. and Zamudio, K.</w:t>
       </w:r>
       <w:r>
         <w:t xml:space="preserve"> </w:t>
@@ -20279,40 +18156,22 @@
         <w:autoSpaceDN w:val="0"/>
         <w:ind w:left="567" w:hanging="567"/>
       </w:pPr>
-      <w:proofErr w:type="spellStart"/>
       <w:r>
         <w:rPr>
           <w:b/>
           <w:bCs/>
         </w:rPr>
-        <w:t>Somjee</w:t>
-      </w:r>
-      <w:proofErr w:type="spellEnd"/>
-      <w:r>
-        <w:rPr>
-          <w:b/>
-          <w:bCs/>
-        </w:rPr>
-        <w:t>, U., Shankar, A. and Falk, J. J.</w:t>
+        <w:t>Somjee, U., Shankar, A. and Falk, J. J.</w:t>
       </w:r>
       <w:r>
         <w:t xml:space="preserve"> (2022). Can Sex-Specific Metabolic Rates Provide Insight into Patterns of Metabolic Scaling? </w:t>
       </w:r>
-      <w:proofErr w:type="spellStart"/>
       <w:r>
         <w:rPr>
           <w:i/>
           <w:iCs/>
         </w:rPr>
-        <w:t>Integr</w:t>
-      </w:r>
-      <w:proofErr w:type="spellEnd"/>
-      <w:r>
-        <w:rPr>
-          <w:i/>
-          <w:iCs/>
-        </w:rPr>
-        <w:t xml:space="preserve"> Comp Biol</w:t>
+        <w:t>Integr Comp Biol</w:t>
       </w:r>
       <w:r>
         <w:t xml:space="preserve"> </w:t>
@@ -20376,23 +18235,7 @@
           <w:b/>
           <w:bCs/>
         </w:rPr>
-        <w:t xml:space="preserve">van </w:t>
-      </w:r>
-      <w:proofErr w:type="spellStart"/>
-      <w:r>
-        <w:rPr>
-          <w:b/>
-          <w:bCs/>
-        </w:rPr>
-        <w:t>Doorn</w:t>
-      </w:r>
-      <w:proofErr w:type="spellEnd"/>
-      <w:r>
-        <w:rPr>
-          <w:b/>
-          <w:bCs/>
-        </w:rPr>
-        <w:t>, G. S. and Kirkpatrick, M.</w:t>
+        <w:t>van Doorn, G. S. and Kirkpatrick, M.</w:t>
       </w:r>
       <w:r>
         <w:t xml:space="preserve"> (2010). Transitions between male and female heterogamety caused by sex-antagonistic selection. </w:t>
@@ -20530,17 +18373,8 @@
           <w:i/>
           <w:iCs/>
         </w:rPr>
-        <w:t xml:space="preserve">Mol </w:t>
-      </w:r>
-      <w:proofErr w:type="spellStart"/>
-      <w:r>
-        <w:rPr>
-          <w:i/>
-          <w:iCs/>
-        </w:rPr>
-        <w:t>Ecol</w:t>
-      </w:r>
-      <w:proofErr w:type="spellEnd"/>
+        <w:t>Mol Ecol</w:t>
+      </w:r>
       <w:r>
         <w:t xml:space="preserve"> </w:t>
       </w:r>
@@ -20566,82 +18400,32 @@
           <w:b/>
           <w:bCs/>
         </w:rPr>
-        <w:t xml:space="preserve">Zena, L. A., Dillon, D., Hunt, K. E., </w:t>
-      </w:r>
-      <w:proofErr w:type="spellStart"/>
+        <w:t xml:space="preserve">Zena, L. A., Dillon, D., Hunt, K. E., Navas, C. A., Bícego, K. C., </w:t>
+      </w:r>
       <w:r>
         <w:rPr>
           <w:b/>
           <w:bCs/>
         </w:rPr>
-        <w:t>Navas</w:t>
-      </w:r>
-      <w:proofErr w:type="spellEnd"/>
+        <w:t>and</w:t>
+      </w:r>
       <w:r>
         <w:rPr>
           <w:b/>
           <w:bCs/>
         </w:rPr>
-        <w:t xml:space="preserve">, C. A., </w:t>
-      </w:r>
-      <w:proofErr w:type="spellStart"/>
-      <w:r>
-        <w:rPr>
-          <w:b/>
-          <w:bCs/>
-        </w:rPr>
-        <w:t>Bícego</w:t>
-      </w:r>
-      <w:proofErr w:type="spellEnd"/>
-      <w:r>
-        <w:rPr>
-          <w:b/>
-          <w:bCs/>
-        </w:rPr>
-        <w:t xml:space="preserve">, K. C., </w:t>
-      </w:r>
-      <w:r>
-        <w:rPr>
-          <w:b/>
-          <w:bCs/>
-        </w:rPr>
-        <w:t>and</w:t>
-      </w:r>
-      <w:r>
-        <w:rPr>
-          <w:b/>
-          <w:bCs/>
-        </w:rPr>
         <w:t xml:space="preserve"> Buck, C. L</w:t>
       </w:r>
       <w:r>
         <w:t xml:space="preserve">. (2019). Seasonal changes in plasma concentrations of the thyroid, glucocorticoid and reproductive hormones in the tegu lizard </w:t>
       </w:r>
-      <w:proofErr w:type="spellStart"/>
       <w:r>
         <w:rPr>
           <w:i/>
           <w:iCs/>
         </w:rPr>
-        <w:t>Salvator</w:t>
-      </w:r>
-      <w:proofErr w:type="spellEnd"/>
-      <w:r>
-        <w:rPr>
-          <w:i/>
-          <w:iCs/>
-        </w:rPr>
-        <w:t xml:space="preserve"> </w:t>
-      </w:r>
-      <w:proofErr w:type="spellStart"/>
-      <w:r>
-        <w:rPr>
-          <w:i/>
-          <w:iCs/>
-        </w:rPr>
-        <w:t>merianae</w:t>
-      </w:r>
-      <w:proofErr w:type="spellEnd"/>
+        <w:t>Salvator merianae</w:t>
+      </w:r>
       <w:r>
         <w:t>. </w:t>
       </w:r>
@@ -21190,15 +18974,7 @@
         <w:t xml:space="preserve">. </w:t>
       </w:r>
       <w:r>
-        <w:t xml:space="preserve">In panels A and C </w:t>
-      </w:r>
-      <w:proofErr w:type="spellStart"/>
-      <w:r>
-        <w:t>pMCMC</w:t>
-      </w:r>
-      <w:proofErr w:type="spellEnd"/>
-      <w:r>
-        <w:t xml:space="preserve"> </w:t>
+        <w:t xml:space="preserve">In panels A and C pMCMC </w:t>
       </w:r>
       <w:r>
         <w:t>indicate</w:t>
@@ -22414,7 +20190,6 @@
                 <w:szCs w:val="20"/>
               </w:rPr>
             </w:pPr>
-            <w:proofErr w:type="spellStart"/>
             <w:r>
               <w:rPr>
                 <w:b/>
@@ -22446,7 +20221,6 @@
               </w:rPr>
               <w:t>XX:logMass</w:t>
             </w:r>
-            <w:proofErr w:type="spellEnd"/>
           </w:p>
         </w:tc>
         <w:tc>
@@ -22597,7 +20371,6 @@
                 <w:szCs w:val="20"/>
               </w:rPr>
             </w:pPr>
-            <w:proofErr w:type="spellStart"/>
             <w:r>
               <w:rPr>
                 <w:b/>
@@ -22608,7 +20381,6 @@
               </w:rPr>
               <w:t>MaleXY:logMass</w:t>
             </w:r>
-            <w:proofErr w:type="spellEnd"/>
           </w:p>
         </w:tc>
         <w:tc>
@@ -24997,7 +22769,6 @@
                 <w:szCs w:val="20"/>
               </w:rPr>
             </w:pPr>
-            <w:proofErr w:type="spellStart"/>
             <w:r>
               <w:rPr>
                 <w:b/>
@@ -25029,7 +22800,6 @@
               </w:rPr>
               <w:t>ZZ:logMass</w:t>
             </w:r>
-            <w:proofErr w:type="spellEnd"/>
           </w:p>
         </w:tc>
         <w:tc>
@@ -25174,7 +22944,6 @@
                 <w:szCs w:val="20"/>
               </w:rPr>
             </w:pPr>
-            <w:proofErr w:type="spellStart"/>
             <w:r>
               <w:rPr>
                 <w:b/>
@@ -25185,7 +22954,6 @@
               </w:rPr>
               <w:t>MaleZZ:logMass</w:t>
             </w:r>
-            <w:proofErr w:type="spellEnd"/>
           </w:p>
         </w:tc>
         <w:tc>
@@ -26618,7 +24386,6 @@
                 <w:szCs w:val="20"/>
               </w:rPr>
             </w:pPr>
-            <w:proofErr w:type="spellStart"/>
             <w:r>
               <w:rPr>
                 <w:b/>
@@ -26629,7 +24396,6 @@
               </w:rPr>
               <w:t>Sigma_ztime</w:t>
             </w:r>
-            <w:proofErr w:type="spellEnd"/>
           </w:p>
         </w:tc>
         <w:tc>
@@ -27540,23 +25306,13 @@
                 <w:szCs w:val="20"/>
               </w:rPr>
             </w:pPr>
-            <w:proofErr w:type="spellStart"/>
             <w:r>
               <w:rPr>
                 <w:color w:val="000000"/>
                 <w:sz w:val="20"/>
                 <w:szCs w:val="20"/>
               </w:rPr>
-              <w:t>pMCMC</w:t>
-            </w:r>
-            <w:proofErr w:type="spellEnd"/>
-            <w:r>
-              <w:rPr>
-                <w:color w:val="000000"/>
-                <w:sz w:val="20"/>
-                <w:szCs w:val="20"/>
-              </w:rPr>
-              <w:t xml:space="preserve"> Value</w:t>
+              <w:t>pMCMC Value</w:t>
             </w:r>
           </w:p>
         </w:tc>
@@ -35017,7 +32773,6 @@
   <w:style w:type="character" w:default="1" w:styleId="DefaultParagraphFont">
     <w:name w:val="Default Paragraph Font"/>
     <w:uiPriority w:val="1"/>
-    <w:semiHidden/>
     <w:unhideWhenUsed/>
   </w:style>
   <w:style w:type="table" w:default="1" w:styleId="TableNormal">
@@ -36189,6 +33944,7 @@
     <w:rsid w:val="000549A4"/>
     <w:rsid w:val="00095830"/>
     <w:rsid w:val="000A3804"/>
+    <w:rsid w:val="000B06B9"/>
     <w:rsid w:val="000C51EB"/>
     <w:rsid w:val="00104B93"/>
     <w:rsid w:val="001068D1"/>
@@ -36208,6 +33964,7 @@
     <w:rsid w:val="00297DD8"/>
     <w:rsid w:val="002A3BE3"/>
     <w:rsid w:val="002B359D"/>
+    <w:rsid w:val="002C2706"/>
     <w:rsid w:val="00305FE5"/>
     <w:rsid w:val="00331FFA"/>
     <w:rsid w:val="00364DE8"/>
@@ -37143,12 +34900,6 @@
 </file>
 
 <file path=customXml/item1.xml><?xml version="1.0" encoding="utf-8"?>
-<p:properties xmlns:p="http://schemas.microsoft.com/office/2006/metadata/properties" xmlns:xsi="http://www.w3.org/2001/XMLSchema-instance" xmlns:pc="http://schemas.microsoft.com/office/infopath/2007/PartnerControls">
-  <documentManagement/>
-</p:properties>
-</file>
-
-<file path=customXml/item2.xml><?xml version="1.0" encoding="utf-8"?>
 <?mso-contentType ?>
 <FormTemplates xmlns="http://schemas.microsoft.com/sharepoint/v3/contenttype/forms">
   <Display>DocumentLibraryForm</Display>
@@ -37157,11 +34908,11 @@
 </FormTemplates>
 </file>
 
-<file path=customXml/item3.xml><?xml version="1.0" encoding="utf-8"?>
+<file path=customXml/item2.xml><?xml version="1.0" encoding="utf-8"?>
 <b:Sources xmlns:b="http://schemas.openxmlformats.org/officeDocument/2006/bibliography" xmlns="http://schemas.openxmlformats.org/officeDocument/2006/bibliography" SelectedStyle="/APASixthEditionOfficeOnline.xsl" StyleName="APA" Version="6"/>
 </file>
 
-<file path=customXml/item4.xml><?xml version="1.0" encoding="utf-8"?>
+<file path=customXml/item3.xml><?xml version="1.0" encoding="utf-8"?>
 <ct:contentTypeSchema xmlns:ct="http://schemas.microsoft.com/office/2006/metadata/contentType" xmlns:ma="http://schemas.microsoft.com/office/2006/metadata/properties/metaAttributes" ct:_="" ma:_="" ma:contentTypeName="Document" ma:contentTypeID="0x0101009550B1A8D8B90343B78CCA1BBF278D53" ma:contentTypeVersion="13" ma:contentTypeDescription="Create a new document." ma:contentTypeScope="" ma:versionID="2d8e19ae31f649d17e70759bada5b0ca">
   <xsd:schema xmlns:xsd="http://www.w3.org/2001/XMLSchema" xmlns:xs="http://www.w3.org/2001/XMLSchema" xmlns:p="http://schemas.microsoft.com/office/2006/metadata/properties" xmlns:ns3="fe0b6e83-4806-4e77-9b55-ae349327cf66" xmlns:ns4="4fc9c537-5900-4ddd-951d-4c26590b1817" targetNamespace="http://schemas.microsoft.com/office/2006/metadata/properties" ma:root="true" ma:fieldsID="8d9d385c950649de5c1b3be991e13cd0" ns3:_="" ns4:_="">
     <xsd:import namespace="fe0b6e83-4806-4e77-9b55-ae349327cf66"/>
@@ -37384,16 +35135,13 @@
 </ct:contentTypeSchema>
 </file>
 
-<file path=customXml/itemProps1.xml><?xml version="1.0" encoding="utf-8"?>
-<ds:datastoreItem xmlns:ds="http://schemas.openxmlformats.org/officeDocument/2006/customXml" ds:itemID="{1E721B5D-5170-4AEF-8405-7FAD6D2A9003}">
-  <ds:schemaRefs>
-    <ds:schemaRef ds:uri="http://schemas.microsoft.com/office/2006/metadata/properties"/>
-    <ds:schemaRef ds:uri="http://schemas.microsoft.com/office/infopath/2007/PartnerControls"/>
-  </ds:schemaRefs>
-</ds:datastoreItem>
+<file path=customXml/item4.xml><?xml version="1.0" encoding="utf-8"?>
+<p:properties xmlns:p="http://schemas.microsoft.com/office/2006/metadata/properties" xmlns:xsi="http://www.w3.org/2001/XMLSchema-instance" xmlns:pc="http://schemas.microsoft.com/office/infopath/2007/PartnerControls">
+  <documentManagement/>
+</p:properties>
 </file>
 
-<file path=customXml/itemProps2.xml><?xml version="1.0" encoding="utf-8"?>
+<file path=customXml/itemProps1.xml><?xml version="1.0" encoding="utf-8"?>
 <ds:datastoreItem xmlns:ds="http://schemas.openxmlformats.org/officeDocument/2006/customXml" ds:itemID="{A3280AC3-8EBB-4BF4-A2CF-4EB568521733}">
   <ds:schemaRefs>
     <ds:schemaRef ds:uri="http://schemas.microsoft.com/sharepoint/v3/contenttype/forms"/>
@@ -37401,7 +35149,7 @@
 </ds:datastoreItem>
 </file>
 
-<file path=customXml/itemProps3.xml><?xml version="1.0" encoding="utf-8"?>
+<file path=customXml/itemProps2.xml><?xml version="1.0" encoding="utf-8"?>
 <ds:datastoreItem xmlns:ds="http://schemas.openxmlformats.org/officeDocument/2006/customXml" ds:itemID="{FC49FE29-1CDD-421B-8DBD-E6F3BE70AE33}">
   <ds:schemaRefs>
     <ds:schemaRef ds:uri="http://schemas.openxmlformats.org/officeDocument/2006/bibliography"/>
@@ -37409,7 +35157,7 @@
 </ds:datastoreItem>
 </file>
 
-<file path=customXml/itemProps4.xml><?xml version="1.0" encoding="utf-8"?>
+<file path=customXml/itemProps3.xml><?xml version="1.0" encoding="utf-8"?>
 <ds:datastoreItem xmlns:ds="http://schemas.openxmlformats.org/officeDocument/2006/customXml" ds:itemID="{3ACD7F41-9B1A-4F19-B07D-43837996DD5F}">
   <ds:schemaRefs>
     <ds:schemaRef ds:uri="http://schemas.microsoft.com/office/2006/metadata/contentType"/>
@@ -37426,4 +35174,13 @@
     <ds:schemaRef ds:uri="http://schemas.microsoft.com/internal/obd"/>
   </ds:schemaRefs>
 </ds:datastoreItem>
+</file>
+
+<file path=customXml/itemProps4.xml><?xml version="1.0" encoding="utf-8"?>
+<ds:datastoreItem xmlns:ds="http://schemas.openxmlformats.org/officeDocument/2006/customXml" ds:itemID="{1E721B5D-5170-4AEF-8405-7FAD6D2A9003}">
+  <ds:schemaRefs>
+    <ds:schemaRef ds:uri="http://schemas.microsoft.com/office/2006/metadata/properties"/>
+    <ds:schemaRef ds:uri="http://schemas.microsoft.com/office/infopath/2007/PartnerControls"/>
+  </ds:schemaRefs>
+</ds:datastoreItem>
 </file>
</xml_diff>